<commit_message>
Week 7 assignment done
</commit_message>
<xml_diff>
--- a/week6/API  documentation.docx
+++ b/week6/API  documentation.docx
@@ -4,8 +4,13 @@
   <w:body>
     <w:p>
       <w:r>
-        <w:t>API documentation for book store</w:t>
-      </w:r>
+        <w:t xml:space="preserve">API documentation for </w:t>
+      </w:r>
+      <w:proofErr w:type="gramStart"/>
+      <w:r>
+        <w:t>book store</w:t>
+      </w:r>
+      <w:proofErr w:type="gramEnd"/>
     </w:p>
     <w:p>
       <w:pPr>
@@ -38,7 +43,29 @@
           <w:szCs w:val="18"/>
           <w:shd w:val="clear" w:color="auto" w:fill="FFFFFF"/>
         </w:rPr>
-        <w:t>/api/v1/book</w:t>
+        <w:t>/</w:t>
+      </w:r>
+      <w:proofErr w:type="spellStart"/>
+      <w:r>
+        <w:rPr>
+          <w:rFonts w:ascii="Helvetica" w:hAnsi="Helvetica" w:cs="Helvetica"/>
+          <w:color w:val="212121"/>
+          <w:sz w:val="18"/>
+          <w:szCs w:val="18"/>
+          <w:shd w:val="clear" w:color="auto" w:fill="FFFFFF"/>
+        </w:rPr>
+        <w:t>api</w:t>
+      </w:r>
+      <w:proofErr w:type="spellEnd"/>
+      <w:r>
+        <w:rPr>
+          <w:rFonts w:ascii="Helvetica" w:hAnsi="Helvetica" w:cs="Helvetica"/>
+          <w:color w:val="212121"/>
+          <w:sz w:val="18"/>
+          <w:szCs w:val="18"/>
+          <w:shd w:val="clear" w:color="auto" w:fill="FFFFFF"/>
+        </w:rPr>
+        <w:t>/v1/book</w:t>
       </w:r>
     </w:p>
     <w:p>
@@ -422,7 +449,27 @@
           <w:sz w:val="18"/>
           <w:szCs w:val="18"/>
         </w:rPr>
-        <w:t>"Thomas H. Cormen "</w:t>
+        <w:t>"Thomas H. </w:t>
+      </w:r>
+      <w:proofErr w:type="spellStart"/>
+      <w:r>
+        <w:rPr>
+          <w:rFonts w:ascii="Courier New" w:eastAsia="Times New Roman" w:hAnsi="Courier New" w:cs="Courier New"/>
+          <w:color w:val="0451A5"/>
+          <w:sz w:val="18"/>
+          <w:szCs w:val="18"/>
+        </w:rPr>
+        <w:t>Cormen</w:t>
+      </w:r>
+      <w:proofErr w:type="spellEnd"/>
+      <w:r>
+        <w:rPr>
+          <w:rFonts w:ascii="Courier New" w:eastAsia="Times New Roman" w:hAnsi="Courier New" w:cs="Courier New"/>
+          <w:color w:val="0451A5"/>
+          <w:sz w:val="18"/>
+          <w:szCs w:val="18"/>
+        </w:rPr>
+        <w:t> "</w:t>
       </w:r>
     </w:p>
     <w:p>
@@ -614,8 +661,21 @@
         </w:numPr>
       </w:pPr>
       <w:r>
-        <w:t>Create book with it’s dat</w:t>
-      </w:r>
+        <w:t xml:space="preserve">Create book with </w:t>
+      </w:r>
+      <w:proofErr w:type="spellStart"/>
+      <w:r>
+        <w:t>it’s</w:t>
+      </w:r>
+      <w:proofErr w:type="spellEnd"/>
+      <w:r>
+        <w:t xml:space="preserve"> </w:t>
+      </w:r>
+      <w:proofErr w:type="spellStart"/>
+      <w:r>
+        <w:t>dat</w:t>
+      </w:r>
+      <w:proofErr w:type="spellEnd"/>
     </w:p>
     <w:p>
       <w:pPr>
@@ -626,7 +686,15 @@
         </w:numPr>
       </w:pPr>
       <w:r>
-        <w:t>POST /api/v1/book</w:t>
+        <w:t>POST /</w:t>
+      </w:r>
+      <w:proofErr w:type="spellStart"/>
+      <w:r>
+        <w:t>api</w:t>
+      </w:r>
+      <w:proofErr w:type="spellEnd"/>
+      <w:r>
+        <w:t>/v1/book</w:t>
       </w:r>
     </w:p>
     <w:p>
@@ -638,8 +706,15 @@
         </w:numPr>
       </w:pPr>
       <w:r>
-        <w:t>name, price, description, author,category</w:t>
-      </w:r>
+        <w:t xml:space="preserve">name, price, description, </w:t>
+      </w:r>
+      <w:proofErr w:type="spellStart"/>
+      <w:proofErr w:type="gramStart"/>
+      <w:r>
+        <w:t>author,category</w:t>
+      </w:r>
+      <w:proofErr w:type="spellEnd"/>
+      <w:proofErr w:type="gramEnd"/>
     </w:p>
     <w:p>
       <w:pPr>
@@ -709,7 +784,17 @@
           <w:sz w:val="18"/>
           <w:szCs w:val="18"/>
         </w:rPr>
-        <w:t>"name"</w:t>
+        <w:t>"</w:t>
+      </w:r>
+      <w:proofErr w:type="spellStart"/>
+      <w:r>
+        <w:rPr>
+          <w:rFonts w:ascii="Courier New" w:eastAsia="Times New Roman" w:hAnsi="Courier New" w:cs="Courier New"/>
+          <w:color w:val="A31515"/>
+          <w:sz w:val="18"/>
+          <w:szCs w:val="18"/>
+        </w:rPr>
+        <w:t>name"</w:t>
       </w:r>
       <w:r>
         <w:rPr>
@@ -727,7 +812,17 @@
           <w:sz w:val="18"/>
           <w:szCs w:val="18"/>
         </w:rPr>
-        <w:t>"Advanced SE"</w:t>
+        <w:t>"Advanced</w:t>
+      </w:r>
+      <w:proofErr w:type="spellEnd"/>
+      <w:r>
+        <w:rPr>
+          <w:rFonts w:ascii="Courier New" w:eastAsia="Times New Roman" w:hAnsi="Courier New" w:cs="Courier New"/>
+          <w:color w:val="0451A5"/>
+          <w:sz w:val="18"/>
+          <w:szCs w:val="18"/>
+        </w:rPr>
+        <w:t> SE"</w:t>
       </w:r>
       <w:r>
         <w:rPr>
@@ -823,7 +918,17 @@
           <w:sz w:val="18"/>
           <w:szCs w:val="18"/>
         </w:rPr>
-        <w:t>"description"</w:t>
+        <w:t>"</w:t>
+      </w:r>
+      <w:proofErr w:type="spellStart"/>
+      <w:r>
+        <w:rPr>
+          <w:rFonts w:ascii="Courier New" w:eastAsia="Times New Roman" w:hAnsi="Courier New" w:cs="Courier New"/>
+          <w:color w:val="A31515"/>
+          <w:sz w:val="18"/>
+          <w:szCs w:val="18"/>
+        </w:rPr>
+        <w:t>description"</w:t>
       </w:r>
       <w:r>
         <w:rPr>
@@ -841,7 +946,17 @@
           <w:sz w:val="18"/>
           <w:szCs w:val="18"/>
         </w:rPr>
-        <w:t>"For developers"</w:t>
+        <w:t>"For</w:t>
+      </w:r>
+      <w:proofErr w:type="spellEnd"/>
+      <w:r>
+        <w:rPr>
+          <w:rFonts w:ascii="Courier New" w:eastAsia="Times New Roman" w:hAnsi="Courier New" w:cs="Courier New"/>
+          <w:color w:val="0451A5"/>
+          <w:sz w:val="18"/>
+          <w:szCs w:val="18"/>
+        </w:rPr>
+        <w:t> developers"</w:t>
       </w:r>
       <w:r>
         <w:rPr>
@@ -880,7 +995,17 @@
           <w:sz w:val="18"/>
           <w:szCs w:val="18"/>
         </w:rPr>
-        <w:t>"author"</w:t>
+        <w:t>"</w:t>
+      </w:r>
+      <w:proofErr w:type="spellStart"/>
+      <w:r>
+        <w:rPr>
+          <w:rFonts w:ascii="Courier New" w:eastAsia="Times New Roman" w:hAnsi="Courier New" w:cs="Courier New"/>
+          <w:color w:val="A31515"/>
+          <w:sz w:val="18"/>
+          <w:szCs w:val="18"/>
+        </w:rPr>
+        <w:t>author"</w:t>
       </w:r>
       <w:r>
         <w:rPr>
@@ -898,7 +1023,17 @@
           <w:sz w:val="18"/>
           <w:szCs w:val="18"/>
         </w:rPr>
-        <w:t>"Sheldon Cooper"</w:t>
+        <w:t>"Sheldon</w:t>
+      </w:r>
+      <w:proofErr w:type="spellEnd"/>
+      <w:r>
+        <w:rPr>
+          <w:rFonts w:ascii="Courier New" w:eastAsia="Times New Roman" w:hAnsi="Courier New" w:cs="Courier New"/>
+          <w:color w:val="0451A5"/>
+          <w:sz w:val="18"/>
+          <w:szCs w:val="18"/>
+        </w:rPr>
+        <w:t> Cooper"</w:t>
       </w:r>
     </w:p>
     <w:p>
@@ -928,7 +1063,17 @@
           <w:sz w:val="18"/>
           <w:szCs w:val="18"/>
         </w:rPr>
-        <w:t>"category"</w:t>
+        <w:t>"</w:t>
+      </w:r>
+      <w:proofErr w:type="spellStart"/>
+      <w:r>
+        <w:rPr>
+          <w:rFonts w:ascii="Courier New" w:eastAsia="Times New Roman" w:hAnsi="Courier New" w:cs="Courier New"/>
+          <w:color w:val="A31515"/>
+          <w:sz w:val="18"/>
+          <w:szCs w:val="18"/>
+        </w:rPr>
+        <w:t>category"</w:t>
       </w:r>
       <w:r>
         <w:rPr>
@@ -946,7 +1091,17 @@
           <w:sz w:val="18"/>
           <w:szCs w:val="18"/>
         </w:rPr>
-        <w:t>"Information technology"</w:t>
+        <w:t>"Information</w:t>
+      </w:r>
+      <w:proofErr w:type="spellEnd"/>
+      <w:r>
+        <w:rPr>
+          <w:rFonts w:ascii="Courier New" w:eastAsia="Times New Roman" w:hAnsi="Courier New" w:cs="Courier New"/>
+          <w:color w:val="0451A5"/>
+          <w:sz w:val="18"/>
+          <w:szCs w:val="18"/>
+        </w:rPr>
+        <w:t> technology"</w:t>
       </w:r>
     </w:p>
     <w:p>
@@ -1004,7 +1159,15 @@
         </w:numPr>
       </w:pPr>
       <w:r>
-        <w:t>DELETE /api/v1/book/{id}</w:t>
+        <w:t>DELETE /</w:t>
+      </w:r>
+      <w:proofErr w:type="spellStart"/>
+      <w:r>
+        <w:t>api</w:t>
+      </w:r>
+      <w:proofErr w:type="spellEnd"/>
+      <w:r>
+        <w:t>/v1/book/{id}</w:t>
       </w:r>
     </w:p>
     <w:p>
@@ -1066,7 +1229,15 @@
         </w:numPr>
       </w:pPr>
       <w:r>
-        <w:t>GET /api/v1/book/{id}</w:t>
+        <w:t>GET /</w:t>
+      </w:r>
+      <w:proofErr w:type="spellStart"/>
+      <w:r>
+        <w:t>api</w:t>
+      </w:r>
+      <w:proofErr w:type="spellEnd"/>
+      <w:r>
+        <w:t>/v1/book/{id}</w:t>
       </w:r>
     </w:p>
     <w:p>
@@ -1591,7 +1762,15 @@
     </w:p>
     <w:p>
       <w:r>
-        <w:t>2. PUT /api/v1/book/{id}</w:t>
+        <w:t>2. PUT /</w:t>
+      </w:r>
+      <w:proofErr w:type="spellStart"/>
+      <w:r>
+        <w:t>api</w:t>
+      </w:r>
+      <w:proofErr w:type="spellEnd"/>
+      <w:r>
+        <w:t>/v1/book/{id}</w:t>
       </w:r>
     </w:p>
     <w:p>
@@ -1616,17 +1795,625 @@
         </w:rPr>
       </w:pPr>
       <w:r>
+        <w:t>``</w:t>
+      </w:r>
+      <w:proofErr w:type="gramStart"/>
+      <w:r>
+        <w:t>`</w:t>
+      </w:r>
+      <w:r>
+        <w:rPr>
+          <w:rFonts w:ascii="Courier New" w:eastAsia="Times New Roman" w:hAnsi="Courier New" w:cs="Courier New"/>
+          <w:color w:val="000000"/>
+          <w:sz w:val="18"/>
+          <w:szCs w:val="18"/>
+        </w:rPr>
+        <w:t>{</w:t>
+      </w:r>
+      <w:proofErr w:type="gramEnd"/>
+      <w:r>
+        <w:rPr>
+          <w:rFonts w:ascii="Courier New" w:eastAsia="Times New Roman" w:hAnsi="Courier New" w:cs="Courier New"/>
+          <w:color w:val="A31515"/>
+          <w:sz w:val="18"/>
+          <w:szCs w:val="18"/>
+        </w:rPr>
+        <w:t>"id"</w:t>
+      </w:r>
+      <w:r>
+        <w:rPr>
+          <w:rFonts w:ascii="Courier New" w:eastAsia="Times New Roman" w:hAnsi="Courier New" w:cs="Courier New"/>
+          <w:color w:val="000000"/>
+          <w:sz w:val="18"/>
+          <w:szCs w:val="18"/>
+        </w:rPr>
+        <w:t>:</w:t>
+      </w:r>
+      <w:r>
+        <w:rPr>
+          <w:rFonts w:ascii="Courier New" w:eastAsia="Times New Roman" w:hAnsi="Courier New" w:cs="Courier New"/>
+          <w:color w:val="098658"/>
+          <w:sz w:val="18"/>
+          <w:szCs w:val="18"/>
+        </w:rPr>
+        <w:t>47</w:t>
+      </w:r>
+      <w:r>
+        <w:rPr>
+          <w:rFonts w:ascii="Courier New" w:eastAsia="Times New Roman" w:hAnsi="Courier New" w:cs="Courier New"/>
+          <w:color w:val="000000"/>
+          <w:sz w:val="18"/>
+          <w:szCs w:val="18"/>
+        </w:rPr>
+        <w:t>,</w:t>
+      </w:r>
+    </w:p>
+    <w:p>
+      <w:pPr>
+        <w:shd w:val="clear" w:color="auto" w:fill="FFFFFE"/>
+        <w:spacing w:after="0" w:line="270" w:lineRule="atLeast"/>
+        <w:rPr>
+          <w:rFonts w:ascii="Courier New" w:eastAsia="Times New Roman" w:hAnsi="Courier New" w:cs="Courier New"/>
+          <w:color w:val="000000"/>
+          <w:sz w:val="18"/>
+          <w:szCs w:val="18"/>
+        </w:rPr>
+      </w:pPr>
+      <w:r>
+        <w:rPr>
+          <w:rFonts w:ascii="Courier New" w:eastAsia="Times New Roman" w:hAnsi="Courier New" w:cs="Courier New"/>
+          <w:color w:val="000000"/>
+          <w:sz w:val="18"/>
+          <w:szCs w:val="18"/>
+        </w:rPr>
+        <w:t>    </w:t>
+      </w:r>
+      <w:r>
+        <w:rPr>
+          <w:rFonts w:ascii="Courier New" w:eastAsia="Times New Roman" w:hAnsi="Courier New" w:cs="Courier New"/>
+          <w:color w:val="A31515"/>
+          <w:sz w:val="18"/>
+          <w:szCs w:val="18"/>
+        </w:rPr>
+        <w:t>"</w:t>
+      </w:r>
+      <w:proofErr w:type="spellStart"/>
+      <w:r>
+        <w:rPr>
+          <w:rFonts w:ascii="Courier New" w:eastAsia="Times New Roman" w:hAnsi="Courier New" w:cs="Courier New"/>
+          <w:color w:val="A31515"/>
+          <w:sz w:val="18"/>
+          <w:szCs w:val="18"/>
+        </w:rPr>
+        <w:t>name"</w:t>
+      </w:r>
+      <w:r>
+        <w:rPr>
+          <w:rFonts w:ascii="Courier New" w:eastAsia="Times New Roman" w:hAnsi="Courier New" w:cs="Courier New"/>
+          <w:color w:val="000000"/>
+          <w:sz w:val="18"/>
+          <w:szCs w:val="18"/>
+        </w:rPr>
+        <w:t>:</w:t>
+      </w:r>
+      <w:r>
+        <w:rPr>
+          <w:rFonts w:ascii="Courier New" w:eastAsia="Times New Roman" w:hAnsi="Courier New" w:cs="Courier New"/>
+          <w:color w:val="0451A5"/>
+          <w:sz w:val="18"/>
+          <w:szCs w:val="18"/>
+        </w:rPr>
+        <w:t>"Hello</w:t>
+      </w:r>
+      <w:proofErr w:type="spellEnd"/>
+      <w:r>
+        <w:rPr>
+          <w:rFonts w:ascii="Courier New" w:eastAsia="Times New Roman" w:hAnsi="Courier New" w:cs="Courier New"/>
+          <w:color w:val="0451A5"/>
+          <w:sz w:val="18"/>
+          <w:szCs w:val="18"/>
+        </w:rPr>
+        <w:t> </w:t>
+      </w:r>
+      <w:proofErr w:type="spellStart"/>
+      <w:r>
+        <w:rPr>
+          <w:rFonts w:ascii="Courier New" w:eastAsia="Times New Roman" w:hAnsi="Courier New" w:cs="Courier New"/>
+          <w:color w:val="0451A5"/>
+          <w:sz w:val="18"/>
+          <w:szCs w:val="18"/>
+        </w:rPr>
+        <w:t>SpringBoot</w:t>
+      </w:r>
+      <w:proofErr w:type="spellEnd"/>
+      <w:r>
+        <w:rPr>
+          <w:rFonts w:ascii="Courier New" w:eastAsia="Times New Roman" w:hAnsi="Courier New" w:cs="Courier New"/>
+          <w:color w:val="0451A5"/>
+          <w:sz w:val="18"/>
+          <w:szCs w:val="18"/>
+        </w:rPr>
+        <w:t>"</w:t>
+      </w:r>
+      <w:r>
+        <w:rPr>
+          <w:rFonts w:ascii="Courier New" w:eastAsia="Times New Roman" w:hAnsi="Courier New" w:cs="Courier New"/>
+          <w:color w:val="000000"/>
+          <w:sz w:val="18"/>
+          <w:szCs w:val="18"/>
+        </w:rPr>
+        <w:t>,</w:t>
+      </w:r>
+    </w:p>
+    <w:p>
+      <w:pPr>
+        <w:shd w:val="clear" w:color="auto" w:fill="FFFFFE"/>
+        <w:spacing w:after="0" w:line="270" w:lineRule="atLeast"/>
+        <w:rPr>
+          <w:rFonts w:ascii="Courier New" w:eastAsia="Times New Roman" w:hAnsi="Courier New" w:cs="Courier New"/>
+          <w:color w:val="000000"/>
+          <w:sz w:val="18"/>
+          <w:szCs w:val="18"/>
+        </w:rPr>
+      </w:pPr>
+      <w:r>
+        <w:rPr>
+          <w:rFonts w:ascii="Courier New" w:eastAsia="Times New Roman" w:hAnsi="Courier New" w:cs="Courier New"/>
+          <w:color w:val="000000"/>
+          <w:sz w:val="18"/>
+          <w:szCs w:val="18"/>
+        </w:rPr>
+        <w:t>    </w:t>
+      </w:r>
+      <w:r>
+        <w:rPr>
+          <w:rFonts w:ascii="Courier New" w:eastAsia="Times New Roman" w:hAnsi="Courier New" w:cs="Courier New"/>
+          <w:color w:val="A31515"/>
+          <w:sz w:val="18"/>
+          <w:szCs w:val="18"/>
+        </w:rPr>
+        <w:t>"price"</w:t>
+      </w:r>
+      <w:r>
+        <w:rPr>
+          <w:rFonts w:ascii="Courier New" w:eastAsia="Times New Roman" w:hAnsi="Courier New" w:cs="Courier New"/>
+          <w:color w:val="000000"/>
+          <w:sz w:val="18"/>
+          <w:szCs w:val="18"/>
+        </w:rPr>
+        <w:t>: </w:t>
+      </w:r>
+      <w:r>
+        <w:rPr>
+          <w:rFonts w:ascii="Courier New" w:eastAsia="Times New Roman" w:hAnsi="Courier New" w:cs="Courier New"/>
+          <w:color w:val="098658"/>
+          <w:sz w:val="18"/>
+          <w:szCs w:val="18"/>
+        </w:rPr>
+        <w:t>1400.00</w:t>
+      </w:r>
+      <w:r>
+        <w:rPr>
+          <w:rFonts w:ascii="Courier New" w:eastAsia="Times New Roman" w:hAnsi="Courier New" w:cs="Courier New"/>
+          <w:color w:val="000000"/>
+          <w:sz w:val="18"/>
+          <w:szCs w:val="18"/>
+        </w:rPr>
+        <w:t>,</w:t>
+      </w:r>
+    </w:p>
+    <w:p>
+      <w:pPr>
+        <w:shd w:val="clear" w:color="auto" w:fill="FFFFFE"/>
+        <w:spacing w:after="0" w:line="270" w:lineRule="atLeast"/>
+        <w:rPr>
+          <w:rFonts w:ascii="Courier New" w:eastAsia="Times New Roman" w:hAnsi="Courier New" w:cs="Courier New"/>
+          <w:color w:val="000000"/>
+          <w:sz w:val="18"/>
+          <w:szCs w:val="18"/>
+        </w:rPr>
+      </w:pPr>
+      <w:r>
+        <w:rPr>
+          <w:rFonts w:ascii="Courier New" w:eastAsia="Times New Roman" w:hAnsi="Courier New" w:cs="Courier New"/>
+          <w:color w:val="000000"/>
+          <w:sz w:val="18"/>
+          <w:szCs w:val="18"/>
+        </w:rPr>
+        <w:t>    </w:t>
+      </w:r>
+      <w:r>
+        <w:rPr>
+          <w:rFonts w:ascii="Courier New" w:eastAsia="Times New Roman" w:hAnsi="Courier New" w:cs="Courier New"/>
+          <w:color w:val="A31515"/>
+          <w:sz w:val="18"/>
+          <w:szCs w:val="18"/>
+        </w:rPr>
+        <w:t>"</w:t>
+      </w:r>
+      <w:proofErr w:type="spellStart"/>
+      <w:r>
+        <w:rPr>
+          <w:rFonts w:ascii="Courier New" w:eastAsia="Times New Roman" w:hAnsi="Courier New" w:cs="Courier New"/>
+          <w:color w:val="A31515"/>
+          <w:sz w:val="18"/>
+          <w:szCs w:val="18"/>
+        </w:rPr>
+        <w:t>description"</w:t>
+      </w:r>
+      <w:r>
+        <w:rPr>
+          <w:rFonts w:ascii="Courier New" w:eastAsia="Times New Roman" w:hAnsi="Courier New" w:cs="Courier New"/>
+          <w:color w:val="000000"/>
+          <w:sz w:val="18"/>
+          <w:szCs w:val="18"/>
+        </w:rPr>
+        <w:t>:</w:t>
+      </w:r>
+      <w:r>
+        <w:rPr>
+          <w:rFonts w:ascii="Courier New" w:eastAsia="Times New Roman" w:hAnsi="Courier New" w:cs="Courier New"/>
+          <w:color w:val="0451A5"/>
+          <w:sz w:val="18"/>
+          <w:szCs w:val="18"/>
+        </w:rPr>
+        <w:t>"For</w:t>
+      </w:r>
+      <w:proofErr w:type="spellEnd"/>
+      <w:r>
+        <w:rPr>
+          <w:rFonts w:ascii="Courier New" w:eastAsia="Times New Roman" w:hAnsi="Courier New" w:cs="Courier New"/>
+          <w:color w:val="0451A5"/>
+          <w:sz w:val="18"/>
+          <w:szCs w:val="18"/>
+        </w:rPr>
+        <w:t> developers"</w:t>
+      </w:r>
+      <w:r>
+        <w:rPr>
+          <w:rFonts w:ascii="Courier New" w:eastAsia="Times New Roman" w:hAnsi="Courier New" w:cs="Courier New"/>
+          <w:color w:val="000000"/>
+          <w:sz w:val="18"/>
+          <w:szCs w:val="18"/>
+        </w:rPr>
+        <w:t>,</w:t>
+      </w:r>
+    </w:p>
+    <w:p>
+      <w:pPr>
+        <w:shd w:val="clear" w:color="auto" w:fill="FFFFFE"/>
+        <w:spacing w:after="0" w:line="270" w:lineRule="atLeast"/>
+        <w:rPr>
+          <w:rFonts w:ascii="Courier New" w:eastAsia="Times New Roman" w:hAnsi="Courier New" w:cs="Courier New"/>
+          <w:color w:val="000000"/>
+          <w:sz w:val="18"/>
+          <w:szCs w:val="18"/>
+        </w:rPr>
+      </w:pPr>
+      <w:r>
+        <w:rPr>
+          <w:rFonts w:ascii="Courier New" w:eastAsia="Times New Roman" w:hAnsi="Courier New" w:cs="Courier New"/>
+          <w:color w:val="000000"/>
+          <w:sz w:val="18"/>
+          <w:szCs w:val="18"/>
+        </w:rPr>
+        <w:t>    </w:t>
+      </w:r>
+      <w:r>
+        <w:rPr>
+          <w:rFonts w:ascii="Courier New" w:eastAsia="Times New Roman" w:hAnsi="Courier New" w:cs="Courier New"/>
+          <w:color w:val="A31515"/>
+          <w:sz w:val="18"/>
+          <w:szCs w:val="18"/>
+        </w:rPr>
+        <w:t>"</w:t>
+      </w:r>
+      <w:proofErr w:type="spellStart"/>
+      <w:r>
+        <w:rPr>
+          <w:rFonts w:ascii="Courier New" w:eastAsia="Times New Roman" w:hAnsi="Courier New" w:cs="Courier New"/>
+          <w:color w:val="A31515"/>
+          <w:sz w:val="18"/>
+          <w:szCs w:val="18"/>
+        </w:rPr>
+        <w:t>author"</w:t>
+      </w:r>
+      <w:r>
+        <w:rPr>
+          <w:rFonts w:ascii="Courier New" w:eastAsia="Times New Roman" w:hAnsi="Courier New" w:cs="Courier New"/>
+          <w:color w:val="000000"/>
+          <w:sz w:val="18"/>
+          <w:szCs w:val="18"/>
+        </w:rPr>
+        <w:t>:</w:t>
+      </w:r>
+      <w:r>
+        <w:rPr>
+          <w:rFonts w:ascii="Courier New" w:eastAsia="Times New Roman" w:hAnsi="Courier New" w:cs="Courier New"/>
+          <w:color w:val="0451A5"/>
+          <w:sz w:val="18"/>
+          <w:szCs w:val="18"/>
+        </w:rPr>
+        <w:t>"Leonard</w:t>
+      </w:r>
+      <w:proofErr w:type="spellEnd"/>
+      <w:r>
+        <w:rPr>
+          <w:rFonts w:ascii="Courier New" w:eastAsia="Times New Roman" w:hAnsi="Courier New" w:cs="Courier New"/>
+          <w:color w:val="0451A5"/>
+          <w:sz w:val="18"/>
+          <w:szCs w:val="18"/>
+        </w:rPr>
+        <w:t>"</w:t>
+      </w:r>
+    </w:p>
+    <w:p>
+      <w:pPr>
+        <w:shd w:val="clear" w:color="auto" w:fill="FFFFFE"/>
+        <w:spacing w:after="0" w:line="270" w:lineRule="atLeast"/>
+        <w:rPr>
+          <w:rFonts w:ascii="Courier New" w:eastAsia="Times New Roman" w:hAnsi="Courier New" w:cs="Courier New"/>
+          <w:color w:val="000000"/>
+          <w:sz w:val="18"/>
+          <w:szCs w:val="18"/>
+        </w:rPr>
+      </w:pPr>
+      <w:r>
+        <w:rPr>
+          <w:rFonts w:ascii="Courier New" w:eastAsia="Times New Roman" w:hAnsi="Courier New" w:cs="Courier New"/>
+          <w:color w:val="000000"/>
+          <w:sz w:val="18"/>
+          <w:szCs w:val="18"/>
+        </w:rPr>
+        <w:t>    ,</w:t>
+      </w:r>
+      <w:r>
+        <w:rPr>
+          <w:rFonts w:ascii="Courier New" w:eastAsia="Times New Roman" w:hAnsi="Courier New" w:cs="Courier New"/>
+          <w:color w:val="A31515"/>
+          <w:sz w:val="18"/>
+          <w:szCs w:val="18"/>
+        </w:rPr>
+        <w:t>"</w:t>
+      </w:r>
+      <w:proofErr w:type="spellStart"/>
+      <w:r>
+        <w:rPr>
+          <w:rFonts w:ascii="Courier New" w:eastAsia="Times New Roman" w:hAnsi="Courier New" w:cs="Courier New"/>
+          <w:color w:val="A31515"/>
+          <w:sz w:val="18"/>
+          <w:szCs w:val="18"/>
+        </w:rPr>
+        <w:t>category"</w:t>
+      </w:r>
+      <w:r>
+        <w:rPr>
+          <w:rFonts w:ascii="Courier New" w:eastAsia="Times New Roman" w:hAnsi="Courier New" w:cs="Courier New"/>
+          <w:color w:val="000000"/>
+          <w:sz w:val="18"/>
+          <w:szCs w:val="18"/>
+        </w:rPr>
+        <w:t>:</w:t>
+      </w:r>
+      <w:r>
+        <w:rPr>
+          <w:rFonts w:ascii="Courier New" w:eastAsia="Times New Roman" w:hAnsi="Courier New" w:cs="Courier New"/>
+          <w:color w:val="0451A5"/>
+          <w:sz w:val="18"/>
+          <w:szCs w:val="18"/>
+        </w:rPr>
+        <w:t>"SE</w:t>
+      </w:r>
+      <w:proofErr w:type="spellEnd"/>
+      <w:r>
+        <w:rPr>
+          <w:rFonts w:ascii="Courier New" w:eastAsia="Times New Roman" w:hAnsi="Courier New" w:cs="Courier New"/>
+          <w:color w:val="0451A5"/>
+          <w:sz w:val="18"/>
+          <w:szCs w:val="18"/>
+        </w:rPr>
+        <w:t>"</w:t>
+      </w:r>
+    </w:p>
+    <w:p>
+      <w:pPr>
+        <w:shd w:val="clear" w:color="auto" w:fill="FFFFFE"/>
+        <w:spacing w:after="0" w:line="270" w:lineRule="atLeast"/>
+        <w:rPr>
+          <w:rFonts w:ascii="Courier New" w:eastAsia="Times New Roman" w:hAnsi="Courier New" w:cs="Courier New"/>
+          <w:color w:val="000000"/>
+          <w:sz w:val="18"/>
+          <w:szCs w:val="18"/>
+        </w:rPr>
+      </w:pPr>
+      <w:r>
+        <w:rPr>
+          <w:rFonts w:ascii="Courier New" w:eastAsia="Times New Roman" w:hAnsi="Courier New" w:cs="Courier New"/>
+          <w:color w:val="000000"/>
+          <w:sz w:val="18"/>
+          <w:szCs w:val="18"/>
+        </w:rPr>
+        <w:t>}</w:t>
+      </w:r>
+    </w:p>
+    <w:p>
+      <w:r>
         <w:t>```</w:t>
       </w:r>
-      <w:r>
-        <w:rPr>
-          <w:rFonts w:ascii="Courier New" w:eastAsia="Times New Roman" w:hAnsi="Courier New" w:cs="Courier New"/>
-          <w:color w:val="000000"/>
-          <w:sz w:val="18"/>
-          <w:szCs w:val="18"/>
-        </w:rPr>
+    </w:p>
+    <w:p>
+      <w:r>
+        <w:t>Category:</w:t>
+      </w:r>
+    </w:p>
+    <w:p>
+      <w:pPr>
+        <w:pStyle w:val="ListParagraph"/>
+        <w:numPr>
+          <w:ilvl w:val="0"/>
+          <w:numId w:val="6"/>
+        </w:numPr>
+      </w:pPr>
+      <w:r>
+        <w:t xml:space="preserve">Gets all the </w:t>
+      </w:r>
+      <w:r>
+        <w:t>categories</w:t>
+      </w:r>
+      <w:r>
+        <w:t xml:space="preserve"> data</w:t>
+      </w:r>
+    </w:p>
+    <w:p>
+      <w:pPr>
+        <w:pStyle w:val="ListParagraph"/>
+        <w:numPr>
+          <w:ilvl w:val="0"/>
+          <w:numId w:val="6"/>
+        </w:numPr>
+      </w:pPr>
+      <w:r>
+        <w:t xml:space="preserve">GET </w:t>
+      </w:r>
+      <w:r>
+        <w:rPr>
+          <w:rFonts w:ascii="Helvetica" w:hAnsi="Helvetica" w:cs="Helvetica"/>
+          <w:color w:val="212121"/>
+          <w:sz w:val="18"/>
+          <w:szCs w:val="18"/>
+          <w:shd w:val="clear" w:color="auto" w:fill="FFFFFF"/>
+        </w:rPr>
+        <w:t>/</w:t>
+      </w:r>
+      <w:r>
+        <w:rPr>
+          <w:rFonts w:ascii="Helvetica" w:hAnsi="Helvetica" w:cs="Helvetica"/>
+          <w:color w:val="212121"/>
+          <w:sz w:val="18"/>
+          <w:szCs w:val="18"/>
+          <w:shd w:val="clear" w:color="auto" w:fill="FFFFFF"/>
+        </w:rPr>
+        <w:t>category</w:t>
+      </w:r>
+    </w:p>
+    <w:p>
+      <w:pPr>
+        <w:pStyle w:val="ListParagraph"/>
+        <w:numPr>
+          <w:ilvl w:val="0"/>
+          <w:numId w:val="6"/>
+        </w:numPr>
+      </w:pPr>
+      <w:r>
+        <w:t>None</w:t>
+      </w:r>
+    </w:p>
+    <w:p>
+      <w:pPr>
+        <w:pStyle w:val="ListParagraph"/>
+        <w:numPr>
+          <w:ilvl w:val="0"/>
+          <w:numId w:val="6"/>
+        </w:numPr>
+      </w:pPr>
+      <w:r>
+        <w:t xml:space="preserve">List of </w:t>
+      </w:r>
+      <w:r>
+        <w:t>category</w:t>
+      </w:r>
+      <w:r>
+        <w:t xml:space="preserve"> and information </w:t>
+      </w:r>
+    </w:p>
+    <w:p/>
+    <w:p>
+      <w:pPr>
+        <w:pStyle w:val="ListParagraph"/>
+        <w:numPr>
+          <w:ilvl w:val="0"/>
+          <w:numId w:val="8"/>
+        </w:numPr>
+      </w:pPr>
+      <w:r>
+        <w:t>Get category by id</w:t>
+      </w:r>
+    </w:p>
+    <w:p>
+      <w:pPr>
+        <w:pStyle w:val="ListParagraph"/>
+        <w:numPr>
+          <w:ilvl w:val="0"/>
+          <w:numId w:val="8"/>
+        </w:numPr>
+      </w:pPr>
+      <w:r>
+        <w:t>GET /category/{id}</w:t>
+      </w:r>
+    </w:p>
+    <w:p>
+      <w:pPr>
+        <w:pStyle w:val="ListParagraph"/>
+        <w:numPr>
+          <w:ilvl w:val="0"/>
+          <w:numId w:val="8"/>
+        </w:numPr>
+      </w:pPr>
+      <w:r>
+        <w:t>Id</w:t>
+      </w:r>
+    </w:p>
+    <w:p>
+      <w:pPr>
+        <w:pStyle w:val="ListParagraph"/>
+        <w:numPr>
+          <w:ilvl w:val="0"/>
+          <w:numId w:val="8"/>
+        </w:numPr>
+      </w:pPr>
+    </w:p>
+    <w:p>
+      <w:pPr>
+        <w:shd w:val="clear" w:color="auto" w:fill="FFFFFE"/>
+        <w:spacing w:after="0" w:line="270" w:lineRule="atLeast"/>
+        <w:rPr>
+          <w:rFonts w:ascii="Courier New" w:eastAsia="Times New Roman" w:hAnsi="Courier New" w:cs="Courier New"/>
+          <w:color w:val="000000"/>
+          <w:sz w:val="18"/>
+          <w:szCs w:val="18"/>
+        </w:rPr>
+      </w:pPr>
+      <w:r>
+        <w:rPr>
+          <w:rFonts w:ascii="Courier New" w:eastAsia="Times New Roman" w:hAnsi="Courier New" w:cs="Courier New"/>
+          <w:color w:val="000000"/>
+          <w:sz w:val="18"/>
+          <w:szCs w:val="18"/>
+        </w:rPr>
+        <w:lastRenderedPageBreak/>
         <w:t>{</w:t>
       </w:r>
+    </w:p>
+    <w:p>
+      <w:pPr>
+        <w:shd w:val="clear" w:color="auto" w:fill="FFFFFE"/>
+        <w:spacing w:after="0" w:line="270" w:lineRule="atLeast"/>
+        <w:rPr>
+          <w:rFonts w:ascii="Courier New" w:eastAsia="Times New Roman" w:hAnsi="Courier New" w:cs="Courier New"/>
+          <w:color w:val="000000"/>
+          <w:sz w:val="18"/>
+          <w:szCs w:val="18"/>
+        </w:rPr>
+      </w:pPr>
+      <w:r>
+        <w:rPr>
+          <w:rFonts w:ascii="Courier New" w:eastAsia="Times New Roman" w:hAnsi="Courier New" w:cs="Courier New"/>
+          <w:color w:val="000000"/>
+          <w:sz w:val="18"/>
+          <w:szCs w:val="18"/>
+        </w:rPr>
+        <w:t>        </w:t>
+      </w:r>
       <w:r>
         <w:rPr>
           <w:rFonts w:ascii="Courier New" w:eastAsia="Times New Roman" w:hAnsi="Courier New" w:cs="Courier New"/>
@@ -1634,55 +2421,689 @@
           <w:sz w:val="18"/>
           <w:szCs w:val="18"/>
         </w:rPr>
-        <w:t>"id"</w:t>
-      </w:r>
-      <w:r>
-        <w:rPr>
-          <w:rFonts w:ascii="Courier New" w:eastAsia="Times New Roman" w:hAnsi="Courier New" w:cs="Courier New"/>
-          <w:color w:val="000000"/>
-          <w:sz w:val="18"/>
-          <w:szCs w:val="18"/>
-        </w:rPr>
+        <w:t>"name"</w:t>
+      </w:r>
+      <w:r>
+        <w:rPr>
+          <w:rFonts w:ascii="Courier New" w:eastAsia="Times New Roman" w:hAnsi="Courier New" w:cs="Courier New"/>
+          <w:color w:val="000000"/>
+          <w:sz w:val="18"/>
+          <w:szCs w:val="18"/>
+        </w:rPr>
+        <w:t>: </w:t>
+      </w:r>
+      <w:r>
+        <w:rPr>
+          <w:rFonts w:ascii="Courier New" w:eastAsia="Times New Roman" w:hAnsi="Courier New" w:cs="Courier New"/>
+          <w:color w:val="0451A5"/>
+          <w:sz w:val="18"/>
+          <w:szCs w:val="18"/>
+        </w:rPr>
+        <w:t>"It"</w:t>
+      </w:r>
+    </w:p>
+    <w:p>
+      <w:pPr>
+        <w:shd w:val="clear" w:color="auto" w:fill="FFFFFE"/>
+        <w:spacing w:after="0" w:line="270" w:lineRule="atLeast"/>
+        <w:rPr>
+          <w:rFonts w:ascii="Courier New" w:eastAsia="Times New Roman" w:hAnsi="Courier New" w:cs="Courier New"/>
+          <w:color w:val="000000"/>
+          <w:sz w:val="18"/>
+          <w:szCs w:val="18"/>
+        </w:rPr>
+      </w:pPr>
+      <w:r>
+        <w:rPr>
+          <w:rFonts w:ascii="Courier New" w:eastAsia="Times New Roman" w:hAnsi="Courier New" w:cs="Courier New"/>
+          <w:color w:val="000000"/>
+          <w:sz w:val="18"/>
+          <w:szCs w:val="18"/>
+        </w:rPr>
+        <w:t>    }</w:t>
+      </w:r>
+    </w:p>
+    <w:p>
+      <w:pPr>
+        <w:pStyle w:val="ListParagraph"/>
+        <w:numPr>
+          <w:ilvl w:val="0"/>
+          <w:numId w:val="9"/>
+        </w:numPr>
+      </w:pPr>
+      <w:r>
+        <w:t>Add</w:t>
+      </w:r>
+      <w:r>
+        <w:t xml:space="preserve"> category by id</w:t>
+      </w:r>
+    </w:p>
+    <w:p>
+      <w:pPr>
+        <w:pStyle w:val="ListParagraph"/>
+        <w:numPr>
+          <w:ilvl w:val="0"/>
+          <w:numId w:val="9"/>
+        </w:numPr>
+      </w:pPr>
+      <w:r>
+        <w:t>POST</w:t>
+      </w:r>
+      <w:r>
+        <w:t xml:space="preserve"> /category/{id}</w:t>
+      </w:r>
+    </w:p>
+    <w:p>
+      <w:pPr>
+        <w:pStyle w:val="ListParagraph"/>
+        <w:numPr>
+          <w:ilvl w:val="0"/>
+          <w:numId w:val="9"/>
+        </w:numPr>
+      </w:pPr>
+      <w:r>
+        <w:t>Id</w:t>
+      </w:r>
+    </w:p>
+    <w:p>
+      <w:pPr>
+        <w:pStyle w:val="ListParagraph"/>
+        <w:numPr>
+          <w:ilvl w:val="0"/>
+          <w:numId w:val="9"/>
+        </w:numPr>
+      </w:pPr>
+    </w:p>
+    <w:p>
+      <w:pPr>
+        <w:shd w:val="clear" w:color="auto" w:fill="FFFFFE"/>
+        <w:spacing w:after="0" w:line="270" w:lineRule="atLeast"/>
+        <w:rPr>
+          <w:rFonts w:ascii="Courier New" w:eastAsia="Times New Roman" w:hAnsi="Courier New" w:cs="Courier New"/>
+          <w:color w:val="000000"/>
+          <w:sz w:val="18"/>
+          <w:szCs w:val="18"/>
+        </w:rPr>
+      </w:pPr>
+      <w:r>
+        <w:rPr>
+          <w:rFonts w:ascii="Courier New" w:eastAsia="Times New Roman" w:hAnsi="Courier New" w:cs="Courier New"/>
+          <w:color w:val="000000"/>
+          <w:sz w:val="18"/>
+          <w:szCs w:val="18"/>
+        </w:rPr>
+        <w:t>{</w:t>
+      </w:r>
+      <w:r>
+        <w:rPr>
+          <w:rFonts w:ascii="Courier New" w:eastAsia="Times New Roman" w:hAnsi="Courier New" w:cs="Courier New"/>
+          <w:color w:val="000000"/>
+          <w:sz w:val="18"/>
+          <w:szCs w:val="18"/>
+        </w:rPr>
+        <w:tab/>
+      </w:r>
+    </w:p>
+    <w:p>
+      <w:pPr>
+        <w:shd w:val="clear" w:color="auto" w:fill="FFFFFE"/>
+        <w:spacing w:after="0" w:line="270" w:lineRule="atLeast"/>
+        <w:rPr>
+          <w:rFonts w:ascii="Courier New" w:eastAsia="Times New Roman" w:hAnsi="Courier New" w:cs="Courier New"/>
+          <w:color w:val="000000"/>
+          <w:sz w:val="18"/>
+          <w:szCs w:val="18"/>
+        </w:rPr>
+      </w:pPr>
+      <w:r>
+        <w:rPr>
+          <w:rFonts w:ascii="Courier New" w:eastAsia="Times New Roman" w:hAnsi="Courier New" w:cs="Courier New"/>
+          <w:color w:val="000000"/>
+          <w:sz w:val="18"/>
+          <w:szCs w:val="18"/>
+        </w:rPr>
+        <w:t>        </w:t>
+      </w:r>
+      <w:r>
+        <w:rPr>
+          <w:rFonts w:ascii="Courier New" w:eastAsia="Times New Roman" w:hAnsi="Courier New" w:cs="Courier New"/>
+          <w:color w:val="A31515"/>
+          <w:sz w:val="18"/>
+          <w:szCs w:val="18"/>
+        </w:rPr>
+        <w:t>"name"</w:t>
+      </w:r>
+      <w:r>
+        <w:rPr>
+          <w:rFonts w:ascii="Courier New" w:eastAsia="Times New Roman" w:hAnsi="Courier New" w:cs="Courier New"/>
+          <w:color w:val="000000"/>
+          <w:sz w:val="18"/>
+          <w:szCs w:val="18"/>
+        </w:rPr>
+        <w:t>: </w:t>
+      </w:r>
+      <w:r>
+        <w:rPr>
+          <w:rFonts w:ascii="Courier New" w:eastAsia="Times New Roman" w:hAnsi="Courier New" w:cs="Courier New"/>
+          <w:color w:val="0451A5"/>
+          <w:sz w:val="18"/>
+          <w:szCs w:val="18"/>
+        </w:rPr>
+        <w:t>"It"</w:t>
+      </w:r>
+    </w:p>
+    <w:p>
+      <w:pPr>
+        <w:shd w:val="clear" w:color="auto" w:fill="FFFFFE"/>
+        <w:spacing w:after="0" w:line="270" w:lineRule="atLeast"/>
+        <w:rPr>
+          <w:rFonts w:ascii="Courier New" w:eastAsia="Times New Roman" w:hAnsi="Courier New" w:cs="Courier New"/>
+          <w:color w:val="000000"/>
+          <w:sz w:val="18"/>
+          <w:szCs w:val="18"/>
+        </w:rPr>
+      </w:pPr>
+      <w:r>
+        <w:rPr>
+          <w:rFonts w:ascii="Courier New" w:eastAsia="Times New Roman" w:hAnsi="Courier New" w:cs="Courier New"/>
+          <w:color w:val="000000"/>
+          <w:sz w:val="18"/>
+          <w:szCs w:val="18"/>
+        </w:rPr>
+        <w:t>    }</w:t>
+      </w:r>
+    </w:p>
+    <w:p>
+      <w:pPr>
+        <w:pStyle w:val="ListParagraph"/>
+        <w:numPr>
+          <w:ilvl w:val="0"/>
+          <w:numId w:val="10"/>
+        </w:numPr>
+      </w:pPr>
+      <w:r>
+        <w:t>Update category by id</w:t>
+      </w:r>
+    </w:p>
+    <w:p>
+      <w:pPr>
+        <w:pStyle w:val="ListParagraph"/>
+        <w:numPr>
+          <w:ilvl w:val="0"/>
+          <w:numId w:val="10"/>
+        </w:numPr>
+      </w:pPr>
+      <w:r>
+        <w:t>PUT</w:t>
+      </w:r>
+      <w:r>
+        <w:t xml:space="preserve"> /category/{id}</w:t>
+      </w:r>
+    </w:p>
+    <w:p>
+      <w:pPr>
+        <w:pStyle w:val="ListParagraph"/>
+        <w:numPr>
+          <w:ilvl w:val="0"/>
+          <w:numId w:val="10"/>
+        </w:numPr>
+      </w:pPr>
+      <w:r>
+        <w:t>Id</w:t>
+      </w:r>
+    </w:p>
+    <w:p>
+      <w:pPr>
+        <w:pStyle w:val="ListParagraph"/>
+        <w:numPr>
+          <w:ilvl w:val="0"/>
+          <w:numId w:val="10"/>
+        </w:numPr>
+      </w:pPr>
+    </w:p>
+    <w:p>
+      <w:pPr>
+        <w:shd w:val="clear" w:color="auto" w:fill="FFFFFE"/>
+        <w:spacing w:after="0" w:line="270" w:lineRule="atLeast"/>
+        <w:rPr>
+          <w:rFonts w:ascii="Courier New" w:eastAsia="Times New Roman" w:hAnsi="Courier New" w:cs="Courier New"/>
+          <w:color w:val="000000"/>
+          <w:sz w:val="18"/>
+          <w:szCs w:val="18"/>
+        </w:rPr>
+      </w:pPr>
+      <w:r>
+        <w:rPr>
+          <w:rFonts w:ascii="Courier New" w:eastAsia="Times New Roman" w:hAnsi="Courier New" w:cs="Courier New"/>
+          <w:color w:val="000000"/>
+          <w:sz w:val="18"/>
+          <w:szCs w:val="18"/>
+        </w:rPr>
+        <w:t>{</w:t>
+      </w:r>
+      <w:r>
+        <w:rPr>
+          <w:rFonts w:ascii="Courier New" w:eastAsia="Times New Roman" w:hAnsi="Courier New" w:cs="Courier New"/>
+          <w:color w:val="000000"/>
+          <w:sz w:val="18"/>
+          <w:szCs w:val="18"/>
+        </w:rPr>
+        <w:tab/>
+      </w:r>
+    </w:p>
+    <w:p>
+      <w:pPr>
+        <w:shd w:val="clear" w:color="auto" w:fill="FFFFFE"/>
+        <w:spacing w:after="0" w:line="270" w:lineRule="atLeast"/>
+        <w:rPr>
+          <w:rFonts w:ascii="Courier New" w:eastAsia="Times New Roman" w:hAnsi="Courier New" w:cs="Courier New"/>
+          <w:color w:val="000000"/>
+          <w:sz w:val="18"/>
+          <w:szCs w:val="18"/>
+        </w:rPr>
+      </w:pPr>
+      <w:r>
+        <w:rPr>
+          <w:rFonts w:ascii="Courier New" w:eastAsia="Times New Roman" w:hAnsi="Courier New" w:cs="Courier New"/>
+          <w:color w:val="000000"/>
+          <w:sz w:val="18"/>
+          <w:szCs w:val="18"/>
+        </w:rPr>
+        <w:t>        </w:t>
+      </w:r>
+      <w:r>
+        <w:rPr>
+          <w:rFonts w:ascii="Courier New" w:eastAsia="Times New Roman" w:hAnsi="Courier New" w:cs="Courier New"/>
+          <w:color w:val="A31515"/>
+          <w:sz w:val="18"/>
+          <w:szCs w:val="18"/>
+        </w:rPr>
+        <w:t>"name"</w:t>
+      </w:r>
+      <w:r>
+        <w:rPr>
+          <w:rFonts w:ascii="Courier New" w:eastAsia="Times New Roman" w:hAnsi="Courier New" w:cs="Courier New"/>
+          <w:color w:val="000000"/>
+          <w:sz w:val="18"/>
+          <w:szCs w:val="18"/>
+        </w:rPr>
+        <w:t>: </w:t>
+      </w:r>
+      <w:r>
+        <w:rPr>
+          <w:rFonts w:ascii="Courier New" w:eastAsia="Times New Roman" w:hAnsi="Courier New" w:cs="Courier New"/>
+          <w:color w:val="0451A5"/>
+          <w:sz w:val="18"/>
+          <w:szCs w:val="18"/>
+        </w:rPr>
+        <w:t>"It"</w:t>
+      </w:r>
+    </w:p>
+    <w:p>
+      <w:pPr>
+        <w:shd w:val="clear" w:color="auto" w:fill="FFFFFE"/>
+        <w:spacing w:after="0" w:line="270" w:lineRule="atLeast"/>
+        <w:rPr>
+          <w:rFonts w:ascii="Courier New" w:eastAsia="Times New Roman" w:hAnsi="Courier New" w:cs="Courier New"/>
+          <w:color w:val="000000"/>
+          <w:sz w:val="18"/>
+          <w:szCs w:val="18"/>
+        </w:rPr>
+      </w:pPr>
+      <w:r>
+        <w:rPr>
+          <w:rFonts w:ascii="Courier New" w:eastAsia="Times New Roman" w:hAnsi="Courier New" w:cs="Courier New"/>
+          <w:color w:val="000000"/>
+          <w:sz w:val="18"/>
+          <w:szCs w:val="18"/>
+        </w:rPr>
+        <w:t>    }</w:t>
+      </w:r>
+    </w:p>
+    <w:p>
+      <w:pPr>
+        <w:pStyle w:val="ListParagraph"/>
+        <w:numPr>
+          <w:ilvl w:val="0"/>
+          <w:numId w:val="11"/>
+        </w:numPr>
+      </w:pPr>
+      <w:r>
+        <w:t>Delete category by id</w:t>
+      </w:r>
+    </w:p>
+    <w:p>
+      <w:pPr>
+        <w:pStyle w:val="ListParagraph"/>
+        <w:numPr>
+          <w:ilvl w:val="0"/>
+          <w:numId w:val="11"/>
+        </w:numPr>
+      </w:pPr>
+      <w:r>
+        <w:t>POST /category/{id}</w:t>
+      </w:r>
+    </w:p>
+    <w:p>
+      <w:pPr>
+        <w:pStyle w:val="ListParagraph"/>
+        <w:numPr>
+          <w:ilvl w:val="0"/>
+          <w:numId w:val="11"/>
+        </w:numPr>
+      </w:pPr>
+      <w:r>
+        <w:t>Id</w:t>
+      </w:r>
+    </w:p>
+    <w:p>
+      <w:pPr>
+        <w:pStyle w:val="ListParagraph"/>
+        <w:numPr>
+          <w:ilvl w:val="0"/>
+          <w:numId w:val="11"/>
+        </w:numPr>
+      </w:pPr>
+    </w:p>
+    <w:p>
+      <w:pPr>
+        <w:shd w:val="clear" w:color="auto" w:fill="FFFFFE"/>
+        <w:spacing w:after="0" w:line="270" w:lineRule="atLeast"/>
+        <w:rPr>
+          <w:rFonts w:ascii="Courier New" w:eastAsia="Times New Roman" w:hAnsi="Courier New" w:cs="Courier New"/>
+          <w:color w:val="000000"/>
+          <w:sz w:val="18"/>
+          <w:szCs w:val="18"/>
+        </w:rPr>
+      </w:pPr>
+      <w:r>
+        <w:rPr>
+          <w:rFonts w:ascii="Courier New" w:eastAsia="Times New Roman" w:hAnsi="Courier New" w:cs="Courier New"/>
+          <w:color w:val="000000"/>
+          <w:sz w:val="18"/>
+          <w:szCs w:val="18"/>
+        </w:rPr>
+        <w:t>{</w:t>
+      </w:r>
+      <w:r>
+        <w:rPr>
+          <w:rFonts w:ascii="Courier New" w:eastAsia="Times New Roman" w:hAnsi="Courier New" w:cs="Courier New"/>
+          <w:color w:val="000000"/>
+          <w:sz w:val="18"/>
+          <w:szCs w:val="18"/>
+        </w:rPr>
+        <w:tab/>
+      </w:r>
+    </w:p>
+    <w:p>
+      <w:pPr>
+        <w:shd w:val="clear" w:color="auto" w:fill="FFFFFE"/>
+        <w:spacing w:after="0" w:line="270" w:lineRule="atLeast"/>
+        <w:rPr>
+          <w:rFonts w:ascii="Courier New" w:eastAsia="Times New Roman" w:hAnsi="Courier New" w:cs="Courier New"/>
+          <w:color w:val="000000"/>
+          <w:sz w:val="18"/>
+          <w:szCs w:val="18"/>
+        </w:rPr>
+      </w:pPr>
+      <w:r>
+        <w:rPr>
+          <w:rFonts w:ascii="Courier New" w:eastAsia="Times New Roman" w:hAnsi="Courier New" w:cs="Courier New"/>
+          <w:color w:val="000000"/>
+          <w:sz w:val="18"/>
+          <w:szCs w:val="18"/>
+        </w:rPr>
+        <w:t>        </w:t>
+      </w:r>
+      <w:r>
+        <w:rPr>
+          <w:rFonts w:ascii="Courier New" w:eastAsia="Times New Roman" w:hAnsi="Courier New" w:cs="Courier New"/>
+          <w:color w:val="A31515"/>
+          <w:sz w:val="18"/>
+          <w:szCs w:val="18"/>
+        </w:rPr>
+        <w:t>"name"</w:t>
+      </w:r>
+      <w:r>
+        <w:rPr>
+          <w:rFonts w:ascii="Courier New" w:eastAsia="Times New Roman" w:hAnsi="Courier New" w:cs="Courier New"/>
+          <w:color w:val="000000"/>
+          <w:sz w:val="18"/>
+          <w:szCs w:val="18"/>
+        </w:rPr>
+        <w:t>: </w:t>
+      </w:r>
+      <w:r>
+        <w:rPr>
+          <w:rFonts w:ascii="Courier New" w:eastAsia="Times New Roman" w:hAnsi="Courier New" w:cs="Courier New"/>
+          <w:color w:val="0451A5"/>
+          <w:sz w:val="18"/>
+          <w:szCs w:val="18"/>
+        </w:rPr>
+        <w:t>"It"</w:t>
+      </w:r>
+    </w:p>
+    <w:p>
+      <w:pPr>
+        <w:shd w:val="clear" w:color="auto" w:fill="FFFFFE"/>
+        <w:spacing w:after="0" w:line="270" w:lineRule="atLeast"/>
+        <w:rPr>
+          <w:rFonts w:ascii="Courier New" w:eastAsia="Times New Roman" w:hAnsi="Courier New" w:cs="Courier New"/>
+          <w:color w:val="000000"/>
+          <w:sz w:val="18"/>
+          <w:szCs w:val="18"/>
+        </w:rPr>
+      </w:pPr>
+      <w:r>
+        <w:rPr>
+          <w:rFonts w:ascii="Courier New" w:eastAsia="Times New Roman" w:hAnsi="Courier New" w:cs="Courier New"/>
+          <w:color w:val="000000"/>
+          <w:sz w:val="18"/>
+          <w:szCs w:val="18"/>
+        </w:rPr>
+        <w:t>    }</w:t>
+      </w:r>
+    </w:p>
+    <w:p>
+      <w:pPr>
+        <w:shd w:val="clear" w:color="auto" w:fill="FFFFFE"/>
+        <w:spacing w:after="0" w:line="270" w:lineRule="atLeast"/>
+        <w:rPr>
+          <w:rFonts w:ascii="Courier New" w:eastAsia="Times New Roman" w:hAnsi="Courier New" w:cs="Courier New"/>
+          <w:color w:val="000000"/>
+          <w:sz w:val="18"/>
+          <w:szCs w:val="18"/>
+        </w:rPr>
+      </w:pPr>
+    </w:p>
+    <w:p>
+      <w:r>
+        <w:t>Author</w:t>
+      </w:r>
+      <w:r>
         <w:t>:</w:t>
       </w:r>
-      <w:r>
-        <w:rPr>
-          <w:rFonts w:ascii="Courier New" w:eastAsia="Times New Roman" w:hAnsi="Courier New" w:cs="Courier New"/>
-          <w:color w:val="098658"/>
-          <w:sz w:val="18"/>
-          <w:szCs w:val="18"/>
-        </w:rPr>
-        <w:t>47</w:t>
-      </w:r>
-      <w:r>
-        <w:rPr>
-          <w:rFonts w:ascii="Courier New" w:eastAsia="Times New Roman" w:hAnsi="Courier New" w:cs="Courier New"/>
-          <w:color w:val="000000"/>
-          <w:sz w:val="18"/>
-          <w:szCs w:val="18"/>
-        </w:rPr>
-        <w:t>,</w:t>
-      </w:r>
-    </w:p>
-    <w:p>
-      <w:pPr>
-        <w:shd w:val="clear" w:color="auto" w:fill="FFFFFE"/>
-        <w:spacing w:after="0" w:line="270" w:lineRule="atLeast"/>
-        <w:rPr>
-          <w:rFonts w:ascii="Courier New" w:eastAsia="Times New Roman" w:hAnsi="Courier New" w:cs="Courier New"/>
-          <w:color w:val="000000"/>
-          <w:sz w:val="18"/>
-          <w:szCs w:val="18"/>
-        </w:rPr>
-      </w:pPr>
-      <w:r>
-        <w:rPr>
-          <w:rFonts w:ascii="Courier New" w:eastAsia="Times New Roman" w:hAnsi="Courier New" w:cs="Courier New"/>
-          <w:color w:val="000000"/>
-          <w:sz w:val="18"/>
-          <w:szCs w:val="18"/>
-        </w:rPr>
-        <w:t>    </w:t>
+    </w:p>
+    <w:p>
+      <w:pPr>
+        <w:pStyle w:val="ListParagraph"/>
+        <w:numPr>
+          <w:ilvl w:val="0"/>
+          <w:numId w:val="6"/>
+        </w:numPr>
+      </w:pPr>
+      <w:r>
+        <w:t xml:space="preserve">Gets all the </w:t>
+      </w:r>
+      <w:proofErr w:type="gramStart"/>
+      <w:r>
+        <w:t>authors</w:t>
+      </w:r>
+      <w:r>
+        <w:t xml:space="preserve">  data</w:t>
+      </w:r>
+      <w:proofErr w:type="gramEnd"/>
+    </w:p>
+    <w:p>
+      <w:pPr>
+        <w:pStyle w:val="ListParagraph"/>
+        <w:numPr>
+          <w:ilvl w:val="0"/>
+          <w:numId w:val="6"/>
+        </w:numPr>
+      </w:pPr>
+      <w:r>
+        <w:t xml:space="preserve">GET </w:t>
+      </w:r>
+      <w:r>
+        <w:rPr>
+          <w:rFonts w:ascii="Helvetica" w:hAnsi="Helvetica" w:cs="Helvetica"/>
+          <w:color w:val="212121"/>
+          <w:sz w:val="18"/>
+          <w:szCs w:val="18"/>
+          <w:shd w:val="clear" w:color="auto" w:fill="FFFFFF"/>
+        </w:rPr>
+        <w:t>/</w:t>
+      </w:r>
+      <w:r>
+        <w:rPr>
+          <w:rFonts w:ascii="Helvetica" w:hAnsi="Helvetica" w:cs="Helvetica"/>
+          <w:color w:val="212121"/>
+          <w:sz w:val="18"/>
+          <w:szCs w:val="18"/>
+          <w:shd w:val="clear" w:color="auto" w:fill="FFFFFF"/>
+        </w:rPr>
+        <w:t>author</w:t>
+      </w:r>
+    </w:p>
+    <w:p>
+      <w:pPr>
+        <w:pStyle w:val="ListParagraph"/>
+        <w:numPr>
+          <w:ilvl w:val="0"/>
+          <w:numId w:val="6"/>
+        </w:numPr>
+      </w:pPr>
+      <w:r>
+        <w:t>None</w:t>
+      </w:r>
+    </w:p>
+    <w:p>
+      <w:pPr>
+        <w:pStyle w:val="ListParagraph"/>
+        <w:numPr>
+          <w:ilvl w:val="0"/>
+          <w:numId w:val="6"/>
+        </w:numPr>
+      </w:pPr>
+      <w:r>
+        <w:t xml:space="preserve">List of </w:t>
+      </w:r>
+      <w:r>
+        <w:t>authors’</w:t>
+      </w:r>
+      <w:r>
+        <w:t xml:space="preserve"> and information </w:t>
+      </w:r>
+    </w:p>
+    <w:p/>
+    <w:p>
+      <w:pPr>
+        <w:pStyle w:val="ListParagraph"/>
+        <w:numPr>
+          <w:ilvl w:val="0"/>
+          <w:numId w:val="8"/>
+        </w:numPr>
+      </w:pPr>
+      <w:r>
+        <w:t xml:space="preserve">Get </w:t>
+      </w:r>
+      <w:r>
+        <w:t>author</w:t>
+      </w:r>
+      <w:r>
+        <w:t xml:space="preserve"> by id</w:t>
+      </w:r>
+    </w:p>
+    <w:p>
+      <w:pPr>
+        <w:pStyle w:val="ListParagraph"/>
+        <w:numPr>
+          <w:ilvl w:val="0"/>
+          <w:numId w:val="8"/>
+        </w:numPr>
+      </w:pPr>
+      <w:r>
+        <w:t>GET /</w:t>
+      </w:r>
+      <w:r>
+        <w:t>author</w:t>
+      </w:r>
+      <w:r>
+        <w:t>/{id}</w:t>
+      </w:r>
+    </w:p>
+    <w:p>
+      <w:pPr>
+        <w:pStyle w:val="ListParagraph"/>
+        <w:numPr>
+          <w:ilvl w:val="0"/>
+          <w:numId w:val="8"/>
+        </w:numPr>
+      </w:pPr>
+      <w:r>
+        <w:t>Id</w:t>
+      </w:r>
+    </w:p>
+    <w:p>
+      <w:pPr>
+        <w:pStyle w:val="ListParagraph"/>
+        <w:numPr>
+          <w:ilvl w:val="0"/>
+          <w:numId w:val="8"/>
+        </w:numPr>
+      </w:pPr>
+    </w:p>
+    <w:p>
+      <w:pPr>
+        <w:shd w:val="clear" w:color="auto" w:fill="FFFFFE"/>
+        <w:spacing w:after="0" w:line="270" w:lineRule="atLeast"/>
+        <w:rPr>
+          <w:rFonts w:ascii="Courier New" w:eastAsia="Times New Roman" w:hAnsi="Courier New" w:cs="Courier New"/>
+          <w:color w:val="000000"/>
+          <w:sz w:val="18"/>
+          <w:szCs w:val="18"/>
+        </w:rPr>
+      </w:pPr>
+      <w:r>
+        <w:rPr>
+          <w:rFonts w:ascii="Courier New" w:eastAsia="Times New Roman" w:hAnsi="Courier New" w:cs="Courier New"/>
+          <w:color w:val="000000"/>
+          <w:sz w:val="18"/>
+          <w:szCs w:val="18"/>
+        </w:rPr>
+        <w:t>{</w:t>
+      </w:r>
+    </w:p>
+    <w:p>
+      <w:pPr>
+        <w:shd w:val="clear" w:color="auto" w:fill="FFFFFE"/>
+        <w:spacing w:after="0" w:line="270" w:lineRule="atLeast"/>
+        <w:rPr>
+          <w:rFonts w:ascii="Courier New" w:eastAsia="Times New Roman" w:hAnsi="Courier New" w:cs="Courier New"/>
+          <w:color w:val="000000"/>
+          <w:sz w:val="18"/>
+          <w:szCs w:val="18"/>
+        </w:rPr>
+      </w:pPr>
+      <w:r>
+        <w:rPr>
+          <w:rFonts w:ascii="Courier New" w:eastAsia="Times New Roman" w:hAnsi="Courier New" w:cs="Courier New"/>
+          <w:color w:val="000000"/>
+          <w:sz w:val="18"/>
+          <w:szCs w:val="18"/>
+        </w:rPr>
+        <w:t>        </w:t>
       </w:r>
       <w:r>
         <w:rPr>
@@ -1700,7 +3121,7 @@
           <w:sz w:val="18"/>
           <w:szCs w:val="18"/>
         </w:rPr>
-        <w:t>:</w:t>
+        <w:t>: </w:t>
       </w:r>
       <w:r>
         <w:rPr>
@@ -1709,37 +3130,155 @@
           <w:sz w:val="18"/>
           <w:szCs w:val="18"/>
         </w:rPr>
-        <w:t>"Hello SpringBoot"</w:t>
-      </w:r>
-      <w:r>
-        <w:rPr>
-          <w:rFonts w:ascii="Courier New" w:eastAsia="Times New Roman" w:hAnsi="Courier New" w:cs="Courier New"/>
-          <w:color w:val="000000"/>
-          <w:sz w:val="18"/>
-          <w:szCs w:val="18"/>
-        </w:rPr>
-        <w:t>,</w:t>
-      </w:r>
-    </w:p>
-    <w:p>
-      <w:pPr>
-        <w:shd w:val="clear" w:color="auto" w:fill="FFFFFE"/>
-        <w:spacing w:after="0" w:line="270" w:lineRule="atLeast"/>
-        <w:rPr>
-          <w:rFonts w:ascii="Courier New" w:eastAsia="Times New Roman" w:hAnsi="Courier New" w:cs="Courier New"/>
-          <w:color w:val="000000"/>
-          <w:sz w:val="18"/>
-          <w:szCs w:val="18"/>
-        </w:rPr>
-      </w:pPr>
-      <w:r>
-        <w:rPr>
-          <w:rFonts w:ascii="Courier New" w:eastAsia="Times New Roman" w:hAnsi="Courier New" w:cs="Courier New"/>
-          <w:color w:val="000000"/>
-          <w:sz w:val="18"/>
-          <w:szCs w:val="18"/>
-        </w:rPr>
-        <w:t>    </w:t>
+        <w:t>"</w:t>
+      </w:r>
+      <w:r>
+        <w:rPr>
+          <w:rFonts w:ascii="Courier New" w:eastAsia="Times New Roman" w:hAnsi="Courier New" w:cs="Courier New"/>
+          <w:color w:val="0451A5"/>
+          <w:sz w:val="18"/>
+          <w:szCs w:val="18"/>
+        </w:rPr>
+        <w:t>Sheldon</w:t>
+      </w:r>
+      <w:r>
+        <w:rPr>
+          <w:rFonts w:ascii="Courier New" w:eastAsia="Times New Roman" w:hAnsi="Courier New" w:cs="Courier New"/>
+          <w:color w:val="0451A5"/>
+          <w:sz w:val="18"/>
+          <w:szCs w:val="18"/>
+        </w:rPr>
+        <w:t>"</w:t>
+      </w:r>
+    </w:p>
+    <w:p>
+      <w:pPr>
+        <w:shd w:val="clear" w:color="auto" w:fill="FFFFFE"/>
+        <w:spacing w:after="0" w:line="270" w:lineRule="atLeast"/>
+        <w:rPr>
+          <w:rFonts w:ascii="Courier New" w:eastAsia="Times New Roman" w:hAnsi="Courier New" w:cs="Courier New"/>
+          <w:color w:val="000000"/>
+          <w:sz w:val="18"/>
+          <w:szCs w:val="18"/>
+        </w:rPr>
+      </w:pPr>
+      <w:r>
+        <w:rPr>
+          <w:rFonts w:ascii="Courier New" w:eastAsia="Times New Roman" w:hAnsi="Courier New" w:cs="Courier New"/>
+          <w:color w:val="000000"/>
+          <w:sz w:val="18"/>
+          <w:szCs w:val="18"/>
+        </w:rPr>
+        <w:t>    }</w:t>
+      </w:r>
+    </w:p>
+    <w:p>
+      <w:pPr>
+        <w:pStyle w:val="ListParagraph"/>
+        <w:numPr>
+          <w:ilvl w:val="0"/>
+          <w:numId w:val="9"/>
+        </w:numPr>
+      </w:pPr>
+      <w:r>
+        <w:t xml:space="preserve">Add </w:t>
+      </w:r>
+      <w:r>
+        <w:t>author</w:t>
+      </w:r>
+      <w:r>
+        <w:t xml:space="preserve"> by id</w:t>
+      </w:r>
+    </w:p>
+    <w:p>
+      <w:pPr>
+        <w:pStyle w:val="ListParagraph"/>
+        <w:numPr>
+          <w:ilvl w:val="0"/>
+          <w:numId w:val="9"/>
+        </w:numPr>
+      </w:pPr>
+      <w:r>
+        <w:t>POST /</w:t>
+      </w:r>
+      <w:r>
+        <w:t>author</w:t>
+      </w:r>
+      <w:r>
+        <w:t>/{id}</w:t>
+      </w:r>
+    </w:p>
+    <w:p>
+      <w:pPr>
+        <w:pStyle w:val="ListParagraph"/>
+        <w:numPr>
+          <w:ilvl w:val="0"/>
+          <w:numId w:val="9"/>
+        </w:numPr>
+      </w:pPr>
+      <w:r>
+        <w:t>Id</w:t>
+      </w:r>
+    </w:p>
+    <w:p>
+      <w:pPr>
+        <w:pStyle w:val="ListParagraph"/>
+        <w:numPr>
+          <w:ilvl w:val="0"/>
+          <w:numId w:val="9"/>
+        </w:numPr>
+      </w:pPr>
+    </w:p>
+    <w:p>
+      <w:pPr>
+        <w:shd w:val="clear" w:color="auto" w:fill="FFFFFE"/>
+        <w:spacing w:after="0" w:line="270" w:lineRule="atLeast"/>
+        <w:rPr>
+          <w:rFonts w:ascii="Courier New" w:eastAsia="Times New Roman" w:hAnsi="Courier New" w:cs="Courier New"/>
+          <w:color w:val="000000"/>
+          <w:sz w:val="18"/>
+          <w:szCs w:val="18"/>
+        </w:rPr>
+      </w:pPr>
+      <w:r>
+        <w:rPr>
+          <w:rFonts w:ascii="Courier New" w:eastAsia="Times New Roman" w:hAnsi="Courier New" w:cs="Courier New"/>
+          <w:color w:val="000000"/>
+          <w:sz w:val="18"/>
+          <w:szCs w:val="18"/>
+        </w:rPr>
+        <w:lastRenderedPageBreak/>
+        <w:t>{</w:t>
+      </w:r>
+      <w:r>
+        <w:rPr>
+          <w:rFonts w:ascii="Courier New" w:eastAsia="Times New Roman" w:hAnsi="Courier New" w:cs="Courier New"/>
+          <w:color w:val="000000"/>
+          <w:sz w:val="18"/>
+          <w:szCs w:val="18"/>
+        </w:rPr>
+        <w:tab/>
+      </w:r>
+    </w:p>
+    <w:p>
+      <w:pPr>
+        <w:shd w:val="clear" w:color="auto" w:fill="FFFFFE"/>
+        <w:spacing w:after="0" w:line="270" w:lineRule="atLeast"/>
+        <w:rPr>
+          <w:rFonts w:ascii="Courier New" w:eastAsia="Times New Roman" w:hAnsi="Courier New" w:cs="Courier New"/>
+          <w:color w:val="000000"/>
+          <w:sz w:val="18"/>
+          <w:szCs w:val="18"/>
+        </w:rPr>
+      </w:pPr>
+      <w:r>
+        <w:rPr>
+          <w:rFonts w:ascii="Courier New" w:eastAsia="Times New Roman" w:hAnsi="Courier New" w:cs="Courier New"/>
+          <w:color w:val="000000"/>
+          <w:sz w:val="18"/>
+          <w:szCs w:val="18"/>
+        </w:rPr>
+        <w:t>        </w:t>
       </w:r>
       <w:r>
         <w:rPr>
@@ -1748,7 +3287,7 @@
           <w:sz w:val="18"/>
           <w:szCs w:val="18"/>
         </w:rPr>
-        <w:t>"price"</w:t>
+        <w:t>"name"</w:t>
       </w:r>
       <w:r>
         <w:rPr>
@@ -1762,41 +3301,158 @@
       <w:r>
         <w:rPr>
           <w:rFonts w:ascii="Courier New" w:eastAsia="Times New Roman" w:hAnsi="Courier New" w:cs="Courier New"/>
-          <w:color w:val="098658"/>
-          <w:sz w:val="18"/>
-          <w:szCs w:val="18"/>
-        </w:rPr>
-        <w:t>1400.00</w:t>
-      </w:r>
-      <w:r>
-        <w:rPr>
-          <w:rFonts w:ascii="Courier New" w:eastAsia="Times New Roman" w:hAnsi="Courier New" w:cs="Courier New"/>
-          <w:color w:val="000000"/>
-          <w:sz w:val="18"/>
-          <w:szCs w:val="18"/>
-        </w:rPr>
-        <w:t>,</w:t>
-      </w:r>
-    </w:p>
-    <w:p>
-      <w:pPr>
-        <w:shd w:val="clear" w:color="auto" w:fill="FFFFFE"/>
-        <w:spacing w:after="0" w:line="270" w:lineRule="atLeast"/>
-        <w:rPr>
-          <w:rFonts w:ascii="Courier New" w:eastAsia="Times New Roman" w:hAnsi="Courier New" w:cs="Courier New"/>
-          <w:color w:val="000000"/>
-          <w:sz w:val="18"/>
-          <w:szCs w:val="18"/>
-        </w:rPr>
-      </w:pPr>
-      <w:r>
-        <w:rPr>
-          <w:rFonts w:ascii="Courier New" w:eastAsia="Times New Roman" w:hAnsi="Courier New" w:cs="Courier New"/>
-          <w:color w:val="000000"/>
-          <w:sz w:val="18"/>
-          <w:szCs w:val="18"/>
-        </w:rPr>
-        <w:t>    </w:t>
+          <w:color w:val="0451A5"/>
+          <w:sz w:val="18"/>
+          <w:szCs w:val="18"/>
+        </w:rPr>
+        <w:t>"</w:t>
+      </w:r>
+      <w:r>
+        <w:rPr>
+          <w:rFonts w:ascii="Courier New" w:eastAsia="Times New Roman" w:hAnsi="Courier New" w:cs="Courier New"/>
+          <w:color w:val="0451A5"/>
+          <w:sz w:val="18"/>
+          <w:szCs w:val="18"/>
+        </w:rPr>
+        <w:t>Sheldon</w:t>
+      </w:r>
+      <w:r>
+        <w:rPr>
+          <w:rFonts w:ascii="Courier New" w:eastAsia="Times New Roman" w:hAnsi="Courier New" w:cs="Courier New"/>
+          <w:color w:val="0451A5"/>
+          <w:sz w:val="18"/>
+          <w:szCs w:val="18"/>
+        </w:rPr>
+        <w:t>"</w:t>
+      </w:r>
+    </w:p>
+    <w:p>
+      <w:pPr>
+        <w:shd w:val="clear" w:color="auto" w:fill="FFFFFE"/>
+        <w:spacing w:after="0" w:line="270" w:lineRule="atLeast"/>
+        <w:rPr>
+          <w:rFonts w:ascii="Courier New" w:eastAsia="Times New Roman" w:hAnsi="Courier New" w:cs="Courier New"/>
+          <w:color w:val="000000"/>
+          <w:sz w:val="18"/>
+          <w:szCs w:val="18"/>
+        </w:rPr>
+      </w:pPr>
+      <w:r>
+        <w:rPr>
+          <w:rFonts w:ascii="Courier New" w:eastAsia="Times New Roman" w:hAnsi="Courier New" w:cs="Courier New"/>
+          <w:color w:val="000000"/>
+          <w:sz w:val="18"/>
+          <w:szCs w:val="18"/>
+        </w:rPr>
+        <w:t>    }</w:t>
+      </w:r>
+    </w:p>
+    <w:p>
+      <w:pPr>
+        <w:pStyle w:val="ListParagraph"/>
+        <w:numPr>
+          <w:ilvl w:val="0"/>
+          <w:numId w:val="10"/>
+        </w:numPr>
+      </w:pPr>
+      <w:r>
+        <w:t xml:space="preserve">Update </w:t>
+      </w:r>
+      <w:r>
+        <w:t>author</w:t>
+      </w:r>
+      <w:r>
+        <w:t xml:space="preserve"> by id</w:t>
+      </w:r>
+    </w:p>
+    <w:p>
+      <w:pPr>
+        <w:pStyle w:val="ListParagraph"/>
+        <w:numPr>
+          <w:ilvl w:val="0"/>
+          <w:numId w:val="10"/>
+        </w:numPr>
+      </w:pPr>
+      <w:r>
+        <w:t>PUT /</w:t>
+      </w:r>
+      <w:r>
+        <w:t>author</w:t>
+      </w:r>
+      <w:r>
+        <w:t>/{id}</w:t>
+      </w:r>
+    </w:p>
+    <w:p>
+      <w:pPr>
+        <w:pStyle w:val="ListParagraph"/>
+        <w:numPr>
+          <w:ilvl w:val="0"/>
+          <w:numId w:val="10"/>
+        </w:numPr>
+      </w:pPr>
+      <w:r>
+        <w:t>Id</w:t>
+      </w:r>
+    </w:p>
+    <w:p>
+      <w:pPr>
+        <w:pStyle w:val="ListParagraph"/>
+        <w:numPr>
+          <w:ilvl w:val="0"/>
+          <w:numId w:val="10"/>
+        </w:numPr>
+      </w:pPr>
+    </w:p>
+    <w:p>
+      <w:pPr>
+        <w:shd w:val="clear" w:color="auto" w:fill="FFFFFE"/>
+        <w:spacing w:after="0" w:line="270" w:lineRule="atLeast"/>
+        <w:rPr>
+          <w:rFonts w:ascii="Courier New" w:eastAsia="Times New Roman" w:hAnsi="Courier New" w:cs="Courier New"/>
+          <w:color w:val="000000"/>
+          <w:sz w:val="18"/>
+          <w:szCs w:val="18"/>
+        </w:rPr>
+      </w:pPr>
+      <w:r>
+        <w:rPr>
+          <w:rFonts w:ascii="Courier New" w:eastAsia="Times New Roman" w:hAnsi="Courier New" w:cs="Courier New"/>
+          <w:color w:val="000000"/>
+          <w:sz w:val="18"/>
+          <w:szCs w:val="18"/>
+        </w:rPr>
+        <w:t>{</w:t>
+      </w:r>
+      <w:r>
+        <w:rPr>
+          <w:rFonts w:ascii="Courier New" w:eastAsia="Times New Roman" w:hAnsi="Courier New" w:cs="Courier New"/>
+          <w:color w:val="000000"/>
+          <w:sz w:val="18"/>
+          <w:szCs w:val="18"/>
+        </w:rPr>
+        <w:tab/>
+      </w:r>
+    </w:p>
+    <w:p>
+      <w:pPr>
+        <w:shd w:val="clear" w:color="auto" w:fill="FFFFFE"/>
+        <w:spacing w:after="0" w:line="270" w:lineRule="atLeast"/>
+        <w:rPr>
+          <w:rFonts w:ascii="Courier New" w:eastAsia="Times New Roman" w:hAnsi="Courier New" w:cs="Courier New"/>
+          <w:color w:val="000000"/>
+          <w:sz w:val="18"/>
+          <w:szCs w:val="18"/>
+        </w:rPr>
+      </w:pPr>
+      <w:r>
+        <w:rPr>
+          <w:rFonts w:ascii="Courier New" w:eastAsia="Times New Roman" w:hAnsi="Courier New" w:cs="Courier New"/>
+          <w:color w:val="000000"/>
+          <w:sz w:val="18"/>
+          <w:szCs w:val="18"/>
+        </w:rPr>
+        <w:t>        </w:t>
       </w:r>
       <w:r>
         <w:rPr>
@@ -1805,16 +3461,16 @@
           <w:sz w:val="18"/>
           <w:szCs w:val="18"/>
         </w:rPr>
-        <w:t>"description"</w:t>
-      </w:r>
-      <w:r>
-        <w:rPr>
-          <w:rFonts w:ascii="Courier New" w:eastAsia="Times New Roman" w:hAnsi="Courier New" w:cs="Courier New"/>
-          <w:color w:val="000000"/>
-          <w:sz w:val="18"/>
-          <w:szCs w:val="18"/>
-        </w:rPr>
-        <w:t>:</w:t>
+        <w:t>"name"</w:t>
+      </w:r>
+      <w:r>
+        <w:rPr>
+          <w:rFonts w:ascii="Courier New" w:eastAsia="Times New Roman" w:hAnsi="Courier New" w:cs="Courier New"/>
+          <w:color w:val="000000"/>
+          <w:sz w:val="18"/>
+          <w:szCs w:val="18"/>
+        </w:rPr>
+        <w:t>: </w:t>
       </w:r>
       <w:r>
         <w:rPr>
@@ -1823,37 +3479,154 @@
           <w:sz w:val="18"/>
           <w:szCs w:val="18"/>
         </w:rPr>
-        <w:t>"For developers"</w:t>
-      </w:r>
-      <w:r>
-        <w:rPr>
-          <w:rFonts w:ascii="Courier New" w:eastAsia="Times New Roman" w:hAnsi="Courier New" w:cs="Courier New"/>
-          <w:color w:val="000000"/>
-          <w:sz w:val="18"/>
-          <w:szCs w:val="18"/>
-        </w:rPr>
-        <w:t>,</w:t>
-      </w:r>
-    </w:p>
-    <w:p>
-      <w:pPr>
-        <w:shd w:val="clear" w:color="auto" w:fill="FFFFFE"/>
-        <w:spacing w:after="0" w:line="270" w:lineRule="atLeast"/>
-        <w:rPr>
-          <w:rFonts w:ascii="Courier New" w:eastAsia="Times New Roman" w:hAnsi="Courier New" w:cs="Courier New"/>
-          <w:color w:val="000000"/>
-          <w:sz w:val="18"/>
-          <w:szCs w:val="18"/>
-        </w:rPr>
-      </w:pPr>
-      <w:r>
-        <w:rPr>
-          <w:rFonts w:ascii="Courier New" w:eastAsia="Times New Roman" w:hAnsi="Courier New" w:cs="Courier New"/>
-          <w:color w:val="000000"/>
-          <w:sz w:val="18"/>
-          <w:szCs w:val="18"/>
-        </w:rPr>
-        <w:t>    </w:t>
+        <w:t>"</w:t>
+      </w:r>
+      <w:r>
+        <w:rPr>
+          <w:rFonts w:ascii="Courier New" w:eastAsia="Times New Roman" w:hAnsi="Courier New" w:cs="Courier New"/>
+          <w:color w:val="0451A5"/>
+          <w:sz w:val="18"/>
+          <w:szCs w:val="18"/>
+        </w:rPr>
+        <w:t>Sheldon</w:t>
+      </w:r>
+      <w:r>
+        <w:rPr>
+          <w:rFonts w:ascii="Courier New" w:eastAsia="Times New Roman" w:hAnsi="Courier New" w:cs="Courier New"/>
+          <w:color w:val="0451A5"/>
+          <w:sz w:val="18"/>
+          <w:szCs w:val="18"/>
+        </w:rPr>
+        <w:t>"</w:t>
+      </w:r>
+    </w:p>
+    <w:p>
+      <w:pPr>
+        <w:shd w:val="clear" w:color="auto" w:fill="FFFFFE"/>
+        <w:spacing w:after="0" w:line="270" w:lineRule="atLeast"/>
+        <w:rPr>
+          <w:rFonts w:ascii="Courier New" w:eastAsia="Times New Roman" w:hAnsi="Courier New" w:cs="Courier New"/>
+          <w:color w:val="000000"/>
+          <w:sz w:val="18"/>
+          <w:szCs w:val="18"/>
+        </w:rPr>
+      </w:pPr>
+      <w:r>
+        <w:rPr>
+          <w:rFonts w:ascii="Courier New" w:eastAsia="Times New Roman" w:hAnsi="Courier New" w:cs="Courier New"/>
+          <w:color w:val="000000"/>
+          <w:sz w:val="18"/>
+          <w:szCs w:val="18"/>
+        </w:rPr>
+        <w:t>    }</w:t>
+      </w:r>
+    </w:p>
+    <w:p>
+      <w:pPr>
+        <w:pStyle w:val="ListParagraph"/>
+        <w:numPr>
+          <w:ilvl w:val="0"/>
+          <w:numId w:val="11"/>
+        </w:numPr>
+      </w:pPr>
+      <w:r>
+        <w:t xml:space="preserve">Delete </w:t>
+      </w:r>
+      <w:r>
+        <w:t>author</w:t>
+      </w:r>
+      <w:r>
+        <w:t xml:space="preserve"> by id</w:t>
+      </w:r>
+    </w:p>
+    <w:p>
+      <w:pPr>
+        <w:pStyle w:val="ListParagraph"/>
+        <w:numPr>
+          <w:ilvl w:val="0"/>
+          <w:numId w:val="11"/>
+        </w:numPr>
+      </w:pPr>
+      <w:r>
+        <w:t>POST /</w:t>
+      </w:r>
+      <w:r>
+        <w:t>author</w:t>
+      </w:r>
+      <w:r>
+        <w:t>/{id}</w:t>
+      </w:r>
+    </w:p>
+    <w:p>
+      <w:pPr>
+        <w:pStyle w:val="ListParagraph"/>
+        <w:numPr>
+          <w:ilvl w:val="0"/>
+          <w:numId w:val="11"/>
+        </w:numPr>
+      </w:pPr>
+      <w:r>
+        <w:t>Id</w:t>
+      </w:r>
+    </w:p>
+    <w:p>
+      <w:pPr>
+        <w:pStyle w:val="ListParagraph"/>
+        <w:numPr>
+          <w:ilvl w:val="0"/>
+          <w:numId w:val="11"/>
+        </w:numPr>
+      </w:pPr>
+    </w:p>
+    <w:p>
+      <w:pPr>
+        <w:shd w:val="clear" w:color="auto" w:fill="FFFFFE"/>
+        <w:spacing w:after="0" w:line="270" w:lineRule="atLeast"/>
+        <w:rPr>
+          <w:rFonts w:ascii="Courier New" w:eastAsia="Times New Roman" w:hAnsi="Courier New" w:cs="Courier New"/>
+          <w:color w:val="000000"/>
+          <w:sz w:val="18"/>
+          <w:szCs w:val="18"/>
+        </w:rPr>
+      </w:pPr>
+      <w:r>
+        <w:rPr>
+          <w:rFonts w:ascii="Courier New" w:eastAsia="Times New Roman" w:hAnsi="Courier New" w:cs="Courier New"/>
+          <w:color w:val="000000"/>
+          <w:sz w:val="18"/>
+          <w:szCs w:val="18"/>
+        </w:rPr>
+        <w:t>{</w:t>
+      </w:r>
+      <w:r>
+        <w:rPr>
+          <w:rFonts w:ascii="Courier New" w:eastAsia="Times New Roman" w:hAnsi="Courier New" w:cs="Courier New"/>
+          <w:color w:val="000000"/>
+          <w:sz w:val="18"/>
+          <w:szCs w:val="18"/>
+        </w:rPr>
+        <w:tab/>
+      </w:r>
+    </w:p>
+    <w:p>
+      <w:pPr>
+        <w:shd w:val="clear" w:color="auto" w:fill="FFFFFE"/>
+        <w:spacing w:after="0" w:line="270" w:lineRule="atLeast"/>
+        <w:rPr>
+          <w:rFonts w:ascii="Courier New" w:eastAsia="Times New Roman" w:hAnsi="Courier New" w:cs="Courier New"/>
+          <w:color w:val="000000"/>
+          <w:sz w:val="18"/>
+          <w:szCs w:val="18"/>
+        </w:rPr>
+      </w:pPr>
+      <w:r>
+        <w:rPr>
+          <w:rFonts w:ascii="Courier New" w:eastAsia="Times New Roman" w:hAnsi="Courier New" w:cs="Courier New"/>
+          <w:color w:val="000000"/>
+          <w:sz w:val="18"/>
+          <w:szCs w:val="18"/>
+        </w:rPr>
+        <w:t>        </w:t>
       </w:r>
       <w:r>
         <w:rPr>
@@ -1862,16 +3635,16 @@
           <w:sz w:val="18"/>
           <w:szCs w:val="18"/>
         </w:rPr>
-        <w:t>"author"</w:t>
-      </w:r>
-      <w:r>
-        <w:rPr>
-          <w:rFonts w:ascii="Courier New" w:eastAsia="Times New Roman" w:hAnsi="Courier New" w:cs="Courier New"/>
-          <w:color w:val="000000"/>
-          <w:sz w:val="18"/>
-          <w:szCs w:val="18"/>
-        </w:rPr>
-        <w:t>:</w:t>
+        <w:t>"name"</w:t>
+      </w:r>
+      <w:r>
+        <w:rPr>
+          <w:rFonts w:ascii="Courier New" w:eastAsia="Times New Roman" w:hAnsi="Courier New" w:cs="Courier New"/>
+          <w:color w:val="000000"/>
+          <w:sz w:val="18"/>
+          <w:szCs w:val="18"/>
+        </w:rPr>
+        <w:t>: </w:t>
       </w:r>
       <w:r>
         <w:rPr>
@@ -1880,46 +3653,7 @@
           <w:sz w:val="18"/>
           <w:szCs w:val="18"/>
         </w:rPr>
-        <w:t>"Leonard"</w:t>
-      </w:r>
-    </w:p>
-    <w:p>
-      <w:pPr>
-        <w:shd w:val="clear" w:color="auto" w:fill="FFFFFE"/>
-        <w:spacing w:after="0" w:line="270" w:lineRule="atLeast"/>
-        <w:rPr>
-          <w:rFonts w:ascii="Courier New" w:eastAsia="Times New Roman" w:hAnsi="Courier New" w:cs="Courier New"/>
-          <w:color w:val="000000"/>
-          <w:sz w:val="18"/>
-          <w:szCs w:val="18"/>
-        </w:rPr>
-      </w:pPr>
-      <w:r>
-        <w:rPr>
-          <w:rFonts w:ascii="Courier New" w:eastAsia="Times New Roman" w:hAnsi="Courier New" w:cs="Courier New"/>
-          <w:color w:val="000000"/>
-          <w:sz w:val="18"/>
-          <w:szCs w:val="18"/>
-        </w:rPr>
-        <w:t>    ,</w:t>
-      </w:r>
-      <w:r>
-        <w:rPr>
-          <w:rFonts w:ascii="Courier New" w:eastAsia="Times New Roman" w:hAnsi="Courier New" w:cs="Courier New"/>
-          <w:color w:val="A31515"/>
-          <w:sz w:val="18"/>
-          <w:szCs w:val="18"/>
-        </w:rPr>
-        <w:t>"category"</w:t>
-      </w:r>
-      <w:r>
-        <w:rPr>
-          <w:rFonts w:ascii="Courier New" w:eastAsia="Times New Roman" w:hAnsi="Courier New" w:cs="Courier New"/>
-          <w:color w:val="000000"/>
-          <w:sz w:val="18"/>
-          <w:szCs w:val="18"/>
-        </w:rPr>
-        <w:t>:</w:t>
+        <w:t>"</w:t>
       </w:r>
       <w:r>
         <w:rPr>
@@ -1928,34 +3662,74 @@
           <w:sz w:val="18"/>
           <w:szCs w:val="18"/>
         </w:rPr>
-        <w:t>"SE"</w:t>
-      </w:r>
-    </w:p>
-    <w:p>
-      <w:pPr>
-        <w:shd w:val="clear" w:color="auto" w:fill="FFFFFE"/>
-        <w:spacing w:after="0" w:line="270" w:lineRule="atLeast"/>
-        <w:rPr>
-          <w:rFonts w:ascii="Courier New" w:eastAsia="Times New Roman" w:hAnsi="Courier New" w:cs="Courier New"/>
-          <w:color w:val="000000"/>
-          <w:sz w:val="18"/>
-          <w:szCs w:val="18"/>
-        </w:rPr>
-      </w:pPr>
-      <w:r>
-        <w:rPr>
-          <w:rFonts w:ascii="Courier New" w:eastAsia="Times New Roman" w:hAnsi="Courier New" w:cs="Courier New"/>
-          <w:color w:val="000000"/>
-          <w:sz w:val="18"/>
-          <w:szCs w:val="18"/>
-        </w:rPr>
-        <w:t>}</w:t>
-      </w:r>
-    </w:p>
-    <w:p>
-      <w:r>
-        <w:t>```</w:t>
-      </w:r>
+        <w:t>Sheldon</w:t>
+      </w:r>
+      <w:r>
+        <w:rPr>
+          <w:rFonts w:ascii="Courier New" w:eastAsia="Times New Roman" w:hAnsi="Courier New" w:cs="Courier New"/>
+          <w:color w:val="0451A5"/>
+          <w:sz w:val="18"/>
+          <w:szCs w:val="18"/>
+        </w:rPr>
+        <w:t>"</w:t>
+      </w:r>
+    </w:p>
+    <w:p>
+      <w:pPr>
+        <w:shd w:val="clear" w:color="auto" w:fill="FFFFFE"/>
+        <w:spacing w:after="0" w:line="270" w:lineRule="atLeast"/>
+        <w:rPr>
+          <w:rFonts w:ascii="Courier New" w:eastAsia="Times New Roman" w:hAnsi="Courier New" w:cs="Courier New"/>
+          <w:color w:val="000000"/>
+          <w:sz w:val="18"/>
+          <w:szCs w:val="18"/>
+        </w:rPr>
+      </w:pPr>
+      <w:r>
+        <w:rPr>
+          <w:rFonts w:ascii="Courier New" w:eastAsia="Times New Roman" w:hAnsi="Courier New" w:cs="Courier New"/>
+          <w:color w:val="000000"/>
+          <w:sz w:val="18"/>
+          <w:szCs w:val="18"/>
+        </w:rPr>
+        <w:t>    }</w:t>
+      </w:r>
+    </w:p>
+    <w:p>
+      <w:pPr>
+        <w:shd w:val="clear" w:color="auto" w:fill="FFFFFE"/>
+        <w:spacing w:after="0" w:line="270" w:lineRule="atLeast"/>
+        <w:rPr>
+          <w:rFonts w:ascii="Courier New" w:eastAsia="Times New Roman" w:hAnsi="Courier New" w:cs="Courier New"/>
+          <w:color w:val="000000"/>
+          <w:sz w:val="18"/>
+          <w:szCs w:val="18"/>
+        </w:rPr>
+      </w:pPr>
+    </w:p>
+    <w:p>
+      <w:pPr>
+        <w:shd w:val="clear" w:color="auto" w:fill="FFFFFE"/>
+        <w:spacing w:after="0" w:line="270" w:lineRule="atLeast"/>
+        <w:rPr>
+          <w:rFonts w:ascii="Courier New" w:eastAsia="Times New Roman" w:hAnsi="Courier New" w:cs="Courier New"/>
+          <w:color w:val="000000"/>
+          <w:sz w:val="18"/>
+          <w:szCs w:val="18"/>
+        </w:rPr>
+      </w:pPr>
+    </w:p>
+    <w:p>
+      <w:pPr>
+        <w:shd w:val="clear" w:color="auto" w:fill="FFFFFE"/>
+        <w:spacing w:after="0" w:line="270" w:lineRule="atLeast"/>
+        <w:rPr>
+          <w:rFonts w:ascii="Courier New" w:eastAsia="Times New Roman" w:hAnsi="Courier New" w:cs="Courier New"/>
+          <w:color w:val="000000"/>
+          <w:sz w:val="18"/>
+          <w:szCs w:val="18"/>
+        </w:rPr>
+      </w:pPr>
     </w:p>
     <w:p>
       <w:pPr>
@@ -1985,7 +3759,7 @@
       <w:lvlText w:val="%1."/>
       <w:lvlJc w:val="left"/>
       <w:pPr>
-        <w:ind w:left="720" w:hanging="360"/>
+        <w:ind w:left="360" w:hanging="360"/>
       </w:pPr>
       <w:rPr>
         <w:rFonts w:hint="default"/>
@@ -1997,7 +3771,7 @@
       <w:lvlText w:val="%2."/>
       <w:lvlJc w:val="left"/>
       <w:pPr>
-        <w:ind w:left="1440" w:hanging="360"/>
+        <w:ind w:left="1080" w:hanging="360"/>
       </w:pPr>
     </w:lvl>
     <w:lvl w:ilvl="2" w:tplc="0409001B" w:tentative="1">
@@ -2006,7 +3780,7 @@
       <w:lvlText w:val="%3."/>
       <w:lvlJc w:val="right"/>
       <w:pPr>
-        <w:ind w:left="2160" w:hanging="180"/>
+        <w:ind w:left="1800" w:hanging="180"/>
       </w:pPr>
     </w:lvl>
     <w:lvl w:ilvl="3" w:tplc="0409000F" w:tentative="1">
@@ -2015,7 +3789,7 @@
       <w:lvlText w:val="%4."/>
       <w:lvlJc w:val="left"/>
       <w:pPr>
-        <w:ind w:left="2880" w:hanging="360"/>
+        <w:ind w:left="2520" w:hanging="360"/>
       </w:pPr>
     </w:lvl>
     <w:lvl w:ilvl="4" w:tplc="04090019" w:tentative="1">
@@ -2024,7 +3798,7 @@
       <w:lvlText w:val="%5."/>
       <w:lvlJc w:val="left"/>
       <w:pPr>
-        <w:ind w:left="3600" w:hanging="360"/>
+        <w:ind w:left="3240" w:hanging="360"/>
       </w:pPr>
     </w:lvl>
     <w:lvl w:ilvl="5" w:tplc="0409001B" w:tentative="1">
@@ -2033,7 +3807,7 @@
       <w:lvlText w:val="%6."/>
       <w:lvlJc w:val="right"/>
       <w:pPr>
-        <w:ind w:left="4320" w:hanging="180"/>
+        <w:ind w:left="3960" w:hanging="180"/>
       </w:pPr>
     </w:lvl>
     <w:lvl w:ilvl="6" w:tplc="0409000F" w:tentative="1">
@@ -2042,7 +3816,7 @@
       <w:lvlText w:val="%7."/>
       <w:lvlJc w:val="left"/>
       <w:pPr>
-        <w:ind w:left="5040" w:hanging="360"/>
+        <w:ind w:left="4680" w:hanging="360"/>
       </w:pPr>
     </w:lvl>
     <w:lvl w:ilvl="7" w:tplc="04090019" w:tentative="1">
@@ -2051,7 +3825,7 @@
       <w:lvlText w:val="%8."/>
       <w:lvlJc w:val="left"/>
       <w:pPr>
-        <w:ind w:left="5760" w:hanging="360"/>
+        <w:ind w:left="5400" w:hanging="360"/>
       </w:pPr>
     </w:lvl>
     <w:lvl w:ilvl="8" w:tplc="0409001B" w:tentative="1">
@@ -2060,11 +3834,100 @@
       <w:lvlText w:val="%9."/>
       <w:lvlJc w:val="right"/>
       <w:pPr>
-        <w:ind w:left="6480" w:hanging="180"/>
+        <w:ind w:left="6120" w:hanging="180"/>
       </w:pPr>
     </w:lvl>
   </w:abstractNum>
   <w:abstractNum w:abstractNumId="1" w15:restartNumberingAfterBreak="0">
+    <w:nsid w:val="01A42E0B"/>
+    <w:multiLevelType w:val="hybridMultilevel"/>
+    <w:tmpl w:val="015C98EA"/>
+    <w:lvl w:ilvl="0" w:tplc="960E2A44">
+      <w:start w:val="1"/>
+      <w:numFmt w:val="decimal"/>
+      <w:lvlText w:val="%1."/>
+      <w:lvlJc w:val="left"/>
+      <w:pPr>
+        <w:ind w:left="720" w:hanging="360"/>
+      </w:pPr>
+      <w:rPr>
+        <w:rFonts w:hint="default"/>
+      </w:rPr>
+    </w:lvl>
+    <w:lvl w:ilvl="1" w:tplc="04090019" w:tentative="1">
+      <w:start w:val="1"/>
+      <w:numFmt w:val="lowerLetter"/>
+      <w:lvlText w:val="%2."/>
+      <w:lvlJc w:val="left"/>
+      <w:pPr>
+        <w:ind w:left="1440" w:hanging="360"/>
+      </w:pPr>
+    </w:lvl>
+    <w:lvl w:ilvl="2" w:tplc="0409001B" w:tentative="1">
+      <w:start w:val="1"/>
+      <w:numFmt w:val="lowerRoman"/>
+      <w:lvlText w:val="%3."/>
+      <w:lvlJc w:val="right"/>
+      <w:pPr>
+        <w:ind w:left="2160" w:hanging="180"/>
+      </w:pPr>
+    </w:lvl>
+    <w:lvl w:ilvl="3" w:tplc="0409000F" w:tentative="1">
+      <w:start w:val="1"/>
+      <w:numFmt w:val="decimal"/>
+      <w:lvlText w:val="%4."/>
+      <w:lvlJc w:val="left"/>
+      <w:pPr>
+        <w:ind w:left="2880" w:hanging="360"/>
+      </w:pPr>
+    </w:lvl>
+    <w:lvl w:ilvl="4" w:tplc="04090019" w:tentative="1">
+      <w:start w:val="1"/>
+      <w:numFmt w:val="lowerLetter"/>
+      <w:lvlText w:val="%5."/>
+      <w:lvlJc w:val="left"/>
+      <w:pPr>
+        <w:ind w:left="3600" w:hanging="360"/>
+      </w:pPr>
+    </w:lvl>
+    <w:lvl w:ilvl="5" w:tplc="0409001B" w:tentative="1">
+      <w:start w:val="1"/>
+      <w:numFmt w:val="lowerRoman"/>
+      <w:lvlText w:val="%6."/>
+      <w:lvlJc w:val="right"/>
+      <w:pPr>
+        <w:ind w:left="4320" w:hanging="180"/>
+      </w:pPr>
+    </w:lvl>
+    <w:lvl w:ilvl="6" w:tplc="0409000F" w:tentative="1">
+      <w:start w:val="1"/>
+      <w:numFmt w:val="decimal"/>
+      <w:lvlText w:val="%7."/>
+      <w:lvlJc w:val="left"/>
+      <w:pPr>
+        <w:ind w:left="5040" w:hanging="360"/>
+      </w:pPr>
+    </w:lvl>
+    <w:lvl w:ilvl="7" w:tplc="04090019" w:tentative="1">
+      <w:start w:val="1"/>
+      <w:numFmt w:val="lowerLetter"/>
+      <w:lvlText w:val="%8."/>
+      <w:lvlJc w:val="left"/>
+      <w:pPr>
+        <w:ind w:left="5760" w:hanging="360"/>
+      </w:pPr>
+    </w:lvl>
+    <w:lvl w:ilvl="8" w:tplc="0409001B" w:tentative="1">
+      <w:start w:val="1"/>
+      <w:numFmt w:val="lowerRoman"/>
+      <w:lvlText w:val="%9."/>
+      <w:lvlJc w:val="right"/>
+      <w:pPr>
+        <w:ind w:left="6480" w:hanging="180"/>
+      </w:pPr>
+    </w:lvl>
+  </w:abstractNum>
+  <w:abstractNum w:abstractNumId="2" w15:restartNumberingAfterBreak="0">
     <w:nsid w:val="05AE23D5"/>
     <w:multiLevelType w:val="hybridMultilevel"/>
     <w:tmpl w:val="B8ECCB1E"/>
@@ -2153,7 +4016,96 @@
       </w:pPr>
     </w:lvl>
   </w:abstractNum>
-  <w:abstractNum w:abstractNumId="2" w15:restartNumberingAfterBreak="0">
+  <w:abstractNum w:abstractNumId="3" w15:restartNumberingAfterBreak="0">
+    <w:nsid w:val="19336823"/>
+    <w:multiLevelType w:val="hybridMultilevel"/>
+    <w:tmpl w:val="015C98EA"/>
+    <w:lvl w:ilvl="0" w:tplc="FFFFFFFF">
+      <w:start w:val="1"/>
+      <w:numFmt w:val="decimal"/>
+      <w:lvlText w:val="%1."/>
+      <w:lvlJc w:val="left"/>
+      <w:pPr>
+        <w:ind w:left="720" w:hanging="360"/>
+      </w:pPr>
+      <w:rPr>
+        <w:rFonts w:hint="default"/>
+      </w:rPr>
+    </w:lvl>
+    <w:lvl w:ilvl="1" w:tplc="FFFFFFFF" w:tentative="1">
+      <w:start w:val="1"/>
+      <w:numFmt w:val="lowerLetter"/>
+      <w:lvlText w:val="%2."/>
+      <w:lvlJc w:val="left"/>
+      <w:pPr>
+        <w:ind w:left="1440" w:hanging="360"/>
+      </w:pPr>
+    </w:lvl>
+    <w:lvl w:ilvl="2" w:tplc="FFFFFFFF" w:tentative="1">
+      <w:start w:val="1"/>
+      <w:numFmt w:val="lowerRoman"/>
+      <w:lvlText w:val="%3."/>
+      <w:lvlJc w:val="right"/>
+      <w:pPr>
+        <w:ind w:left="2160" w:hanging="180"/>
+      </w:pPr>
+    </w:lvl>
+    <w:lvl w:ilvl="3" w:tplc="FFFFFFFF" w:tentative="1">
+      <w:start w:val="1"/>
+      <w:numFmt w:val="decimal"/>
+      <w:lvlText w:val="%4."/>
+      <w:lvlJc w:val="left"/>
+      <w:pPr>
+        <w:ind w:left="2880" w:hanging="360"/>
+      </w:pPr>
+    </w:lvl>
+    <w:lvl w:ilvl="4" w:tplc="FFFFFFFF" w:tentative="1">
+      <w:start w:val="1"/>
+      <w:numFmt w:val="lowerLetter"/>
+      <w:lvlText w:val="%5."/>
+      <w:lvlJc w:val="left"/>
+      <w:pPr>
+        <w:ind w:left="3600" w:hanging="360"/>
+      </w:pPr>
+    </w:lvl>
+    <w:lvl w:ilvl="5" w:tplc="FFFFFFFF" w:tentative="1">
+      <w:start w:val="1"/>
+      <w:numFmt w:val="lowerRoman"/>
+      <w:lvlText w:val="%6."/>
+      <w:lvlJc w:val="right"/>
+      <w:pPr>
+        <w:ind w:left="4320" w:hanging="180"/>
+      </w:pPr>
+    </w:lvl>
+    <w:lvl w:ilvl="6" w:tplc="FFFFFFFF" w:tentative="1">
+      <w:start w:val="1"/>
+      <w:numFmt w:val="decimal"/>
+      <w:lvlText w:val="%7."/>
+      <w:lvlJc w:val="left"/>
+      <w:pPr>
+        <w:ind w:left="5040" w:hanging="360"/>
+      </w:pPr>
+    </w:lvl>
+    <w:lvl w:ilvl="7" w:tplc="FFFFFFFF" w:tentative="1">
+      <w:start w:val="1"/>
+      <w:numFmt w:val="lowerLetter"/>
+      <w:lvlText w:val="%8."/>
+      <w:lvlJc w:val="left"/>
+      <w:pPr>
+        <w:ind w:left="5760" w:hanging="360"/>
+      </w:pPr>
+    </w:lvl>
+    <w:lvl w:ilvl="8" w:tplc="FFFFFFFF" w:tentative="1">
+      <w:start w:val="1"/>
+      <w:numFmt w:val="lowerRoman"/>
+      <w:lvlText w:val="%9."/>
+      <w:lvlJc w:val="right"/>
+      <w:pPr>
+        <w:ind w:left="6480" w:hanging="180"/>
+      </w:pPr>
+    </w:lvl>
+  </w:abstractNum>
+  <w:abstractNum w:abstractNumId="4" w15:restartNumberingAfterBreak="0">
     <w:nsid w:val="21707373"/>
     <w:multiLevelType w:val="hybridMultilevel"/>
     <w:tmpl w:val="E1C87154"/>
@@ -2242,7 +4194,7 @@
       </w:pPr>
     </w:lvl>
   </w:abstractNum>
-  <w:abstractNum w:abstractNumId="3" w15:restartNumberingAfterBreak="0">
+  <w:abstractNum w:abstractNumId="5" w15:restartNumberingAfterBreak="0">
     <w:nsid w:val="21735EDC"/>
     <w:multiLevelType w:val="hybridMultilevel"/>
     <w:tmpl w:val="82906A4A"/>
@@ -2331,7 +4283,185 @@
       </w:pPr>
     </w:lvl>
   </w:abstractNum>
-  <w:abstractNum w:abstractNumId="4" w15:restartNumberingAfterBreak="0">
+  <w:abstractNum w:abstractNumId="6" w15:restartNumberingAfterBreak="0">
+    <w:nsid w:val="2A6D455A"/>
+    <w:multiLevelType w:val="hybridMultilevel"/>
+    <w:tmpl w:val="015C98EA"/>
+    <w:lvl w:ilvl="0" w:tplc="FFFFFFFF">
+      <w:start w:val="1"/>
+      <w:numFmt w:val="decimal"/>
+      <w:lvlText w:val="%1."/>
+      <w:lvlJc w:val="left"/>
+      <w:pPr>
+        <w:ind w:left="720" w:hanging="360"/>
+      </w:pPr>
+      <w:rPr>
+        <w:rFonts w:hint="default"/>
+      </w:rPr>
+    </w:lvl>
+    <w:lvl w:ilvl="1" w:tplc="FFFFFFFF" w:tentative="1">
+      <w:start w:val="1"/>
+      <w:numFmt w:val="lowerLetter"/>
+      <w:lvlText w:val="%2."/>
+      <w:lvlJc w:val="left"/>
+      <w:pPr>
+        <w:ind w:left="1440" w:hanging="360"/>
+      </w:pPr>
+    </w:lvl>
+    <w:lvl w:ilvl="2" w:tplc="FFFFFFFF" w:tentative="1">
+      <w:start w:val="1"/>
+      <w:numFmt w:val="lowerRoman"/>
+      <w:lvlText w:val="%3."/>
+      <w:lvlJc w:val="right"/>
+      <w:pPr>
+        <w:ind w:left="2160" w:hanging="180"/>
+      </w:pPr>
+    </w:lvl>
+    <w:lvl w:ilvl="3" w:tplc="FFFFFFFF" w:tentative="1">
+      <w:start w:val="1"/>
+      <w:numFmt w:val="decimal"/>
+      <w:lvlText w:val="%4."/>
+      <w:lvlJc w:val="left"/>
+      <w:pPr>
+        <w:ind w:left="2880" w:hanging="360"/>
+      </w:pPr>
+    </w:lvl>
+    <w:lvl w:ilvl="4" w:tplc="FFFFFFFF" w:tentative="1">
+      <w:start w:val="1"/>
+      <w:numFmt w:val="lowerLetter"/>
+      <w:lvlText w:val="%5."/>
+      <w:lvlJc w:val="left"/>
+      <w:pPr>
+        <w:ind w:left="3600" w:hanging="360"/>
+      </w:pPr>
+    </w:lvl>
+    <w:lvl w:ilvl="5" w:tplc="FFFFFFFF" w:tentative="1">
+      <w:start w:val="1"/>
+      <w:numFmt w:val="lowerRoman"/>
+      <w:lvlText w:val="%6."/>
+      <w:lvlJc w:val="right"/>
+      <w:pPr>
+        <w:ind w:left="4320" w:hanging="180"/>
+      </w:pPr>
+    </w:lvl>
+    <w:lvl w:ilvl="6" w:tplc="FFFFFFFF" w:tentative="1">
+      <w:start w:val="1"/>
+      <w:numFmt w:val="decimal"/>
+      <w:lvlText w:val="%7."/>
+      <w:lvlJc w:val="left"/>
+      <w:pPr>
+        <w:ind w:left="5040" w:hanging="360"/>
+      </w:pPr>
+    </w:lvl>
+    <w:lvl w:ilvl="7" w:tplc="FFFFFFFF" w:tentative="1">
+      <w:start w:val="1"/>
+      <w:numFmt w:val="lowerLetter"/>
+      <w:lvlText w:val="%8."/>
+      <w:lvlJc w:val="left"/>
+      <w:pPr>
+        <w:ind w:left="5760" w:hanging="360"/>
+      </w:pPr>
+    </w:lvl>
+    <w:lvl w:ilvl="8" w:tplc="FFFFFFFF" w:tentative="1">
+      <w:start w:val="1"/>
+      <w:numFmt w:val="lowerRoman"/>
+      <w:lvlText w:val="%9."/>
+      <w:lvlJc w:val="right"/>
+      <w:pPr>
+        <w:ind w:left="6480" w:hanging="180"/>
+      </w:pPr>
+    </w:lvl>
+  </w:abstractNum>
+  <w:abstractNum w:abstractNumId="7" w15:restartNumberingAfterBreak="0">
+    <w:nsid w:val="2B977F62"/>
+    <w:multiLevelType w:val="hybridMultilevel"/>
+    <w:tmpl w:val="015C98EA"/>
+    <w:lvl w:ilvl="0" w:tplc="FFFFFFFF">
+      <w:start w:val="1"/>
+      <w:numFmt w:val="decimal"/>
+      <w:lvlText w:val="%1."/>
+      <w:lvlJc w:val="left"/>
+      <w:pPr>
+        <w:ind w:left="720" w:hanging="360"/>
+      </w:pPr>
+      <w:rPr>
+        <w:rFonts w:hint="default"/>
+      </w:rPr>
+    </w:lvl>
+    <w:lvl w:ilvl="1" w:tplc="FFFFFFFF" w:tentative="1">
+      <w:start w:val="1"/>
+      <w:numFmt w:val="lowerLetter"/>
+      <w:lvlText w:val="%2."/>
+      <w:lvlJc w:val="left"/>
+      <w:pPr>
+        <w:ind w:left="1440" w:hanging="360"/>
+      </w:pPr>
+    </w:lvl>
+    <w:lvl w:ilvl="2" w:tplc="FFFFFFFF" w:tentative="1">
+      <w:start w:val="1"/>
+      <w:numFmt w:val="lowerRoman"/>
+      <w:lvlText w:val="%3."/>
+      <w:lvlJc w:val="right"/>
+      <w:pPr>
+        <w:ind w:left="2160" w:hanging="180"/>
+      </w:pPr>
+    </w:lvl>
+    <w:lvl w:ilvl="3" w:tplc="FFFFFFFF" w:tentative="1">
+      <w:start w:val="1"/>
+      <w:numFmt w:val="decimal"/>
+      <w:lvlText w:val="%4."/>
+      <w:lvlJc w:val="left"/>
+      <w:pPr>
+        <w:ind w:left="2880" w:hanging="360"/>
+      </w:pPr>
+    </w:lvl>
+    <w:lvl w:ilvl="4" w:tplc="FFFFFFFF" w:tentative="1">
+      <w:start w:val="1"/>
+      <w:numFmt w:val="lowerLetter"/>
+      <w:lvlText w:val="%5."/>
+      <w:lvlJc w:val="left"/>
+      <w:pPr>
+        <w:ind w:left="3600" w:hanging="360"/>
+      </w:pPr>
+    </w:lvl>
+    <w:lvl w:ilvl="5" w:tplc="FFFFFFFF" w:tentative="1">
+      <w:start w:val="1"/>
+      <w:numFmt w:val="lowerRoman"/>
+      <w:lvlText w:val="%6."/>
+      <w:lvlJc w:val="right"/>
+      <w:pPr>
+        <w:ind w:left="4320" w:hanging="180"/>
+      </w:pPr>
+    </w:lvl>
+    <w:lvl w:ilvl="6" w:tplc="FFFFFFFF" w:tentative="1">
+      <w:start w:val="1"/>
+      <w:numFmt w:val="decimal"/>
+      <w:lvlText w:val="%7."/>
+      <w:lvlJc w:val="left"/>
+      <w:pPr>
+        <w:ind w:left="5040" w:hanging="360"/>
+      </w:pPr>
+    </w:lvl>
+    <w:lvl w:ilvl="7" w:tplc="FFFFFFFF" w:tentative="1">
+      <w:start w:val="1"/>
+      <w:numFmt w:val="lowerLetter"/>
+      <w:lvlText w:val="%8."/>
+      <w:lvlJc w:val="left"/>
+      <w:pPr>
+        <w:ind w:left="5760" w:hanging="360"/>
+      </w:pPr>
+    </w:lvl>
+    <w:lvl w:ilvl="8" w:tplc="FFFFFFFF" w:tentative="1">
+      <w:start w:val="1"/>
+      <w:numFmt w:val="lowerRoman"/>
+      <w:lvlText w:val="%9."/>
+      <w:lvlJc w:val="right"/>
+      <w:pPr>
+        <w:ind w:left="6480" w:hanging="180"/>
+      </w:pPr>
+    </w:lvl>
+  </w:abstractNum>
+  <w:abstractNum w:abstractNumId="8" w15:restartNumberingAfterBreak="0">
     <w:nsid w:val="352874D2"/>
     <w:multiLevelType w:val="hybridMultilevel"/>
     <w:tmpl w:val="F766B12C"/>
@@ -2420,20 +4550,216 @@
       </w:pPr>
     </w:lvl>
   </w:abstractNum>
+  <w:abstractNum w:abstractNumId="9" w15:restartNumberingAfterBreak="0">
+    <w:nsid w:val="559A2BC8"/>
+    <w:multiLevelType w:val="hybridMultilevel"/>
+    <w:tmpl w:val="B8ECCB1E"/>
+    <w:lvl w:ilvl="0" w:tplc="FFFFFFFF">
+      <w:start w:val="1"/>
+      <w:numFmt w:val="decimal"/>
+      <w:lvlText w:val="%1."/>
+      <w:lvlJc w:val="left"/>
+      <w:pPr>
+        <w:ind w:left="720" w:hanging="360"/>
+      </w:pPr>
+      <w:rPr>
+        <w:rFonts w:hint="default"/>
+      </w:rPr>
+    </w:lvl>
+    <w:lvl w:ilvl="1" w:tplc="FFFFFFFF" w:tentative="1">
+      <w:start w:val="1"/>
+      <w:numFmt w:val="lowerLetter"/>
+      <w:lvlText w:val="%2."/>
+      <w:lvlJc w:val="left"/>
+      <w:pPr>
+        <w:ind w:left="1440" w:hanging="360"/>
+      </w:pPr>
+    </w:lvl>
+    <w:lvl w:ilvl="2" w:tplc="FFFFFFFF" w:tentative="1">
+      <w:start w:val="1"/>
+      <w:numFmt w:val="lowerRoman"/>
+      <w:lvlText w:val="%3."/>
+      <w:lvlJc w:val="right"/>
+      <w:pPr>
+        <w:ind w:left="2160" w:hanging="180"/>
+      </w:pPr>
+    </w:lvl>
+    <w:lvl w:ilvl="3" w:tplc="FFFFFFFF" w:tentative="1">
+      <w:start w:val="1"/>
+      <w:numFmt w:val="decimal"/>
+      <w:lvlText w:val="%4."/>
+      <w:lvlJc w:val="left"/>
+      <w:pPr>
+        <w:ind w:left="2880" w:hanging="360"/>
+      </w:pPr>
+    </w:lvl>
+    <w:lvl w:ilvl="4" w:tplc="FFFFFFFF" w:tentative="1">
+      <w:start w:val="1"/>
+      <w:numFmt w:val="lowerLetter"/>
+      <w:lvlText w:val="%5."/>
+      <w:lvlJc w:val="left"/>
+      <w:pPr>
+        <w:ind w:left="3600" w:hanging="360"/>
+      </w:pPr>
+    </w:lvl>
+    <w:lvl w:ilvl="5" w:tplc="FFFFFFFF" w:tentative="1">
+      <w:start w:val="1"/>
+      <w:numFmt w:val="lowerRoman"/>
+      <w:lvlText w:val="%6."/>
+      <w:lvlJc w:val="right"/>
+      <w:pPr>
+        <w:ind w:left="4320" w:hanging="180"/>
+      </w:pPr>
+    </w:lvl>
+    <w:lvl w:ilvl="6" w:tplc="FFFFFFFF" w:tentative="1">
+      <w:start w:val="1"/>
+      <w:numFmt w:val="decimal"/>
+      <w:lvlText w:val="%7."/>
+      <w:lvlJc w:val="left"/>
+      <w:pPr>
+        <w:ind w:left="5040" w:hanging="360"/>
+      </w:pPr>
+    </w:lvl>
+    <w:lvl w:ilvl="7" w:tplc="FFFFFFFF" w:tentative="1">
+      <w:start w:val="1"/>
+      <w:numFmt w:val="lowerLetter"/>
+      <w:lvlText w:val="%8."/>
+      <w:lvlJc w:val="left"/>
+      <w:pPr>
+        <w:ind w:left="5760" w:hanging="360"/>
+      </w:pPr>
+    </w:lvl>
+    <w:lvl w:ilvl="8" w:tplc="FFFFFFFF" w:tentative="1">
+      <w:start w:val="1"/>
+      <w:numFmt w:val="lowerRoman"/>
+      <w:lvlText w:val="%9."/>
+      <w:lvlJc w:val="right"/>
+      <w:pPr>
+        <w:ind w:left="6480" w:hanging="180"/>
+      </w:pPr>
+    </w:lvl>
+  </w:abstractNum>
+  <w:abstractNum w:abstractNumId="10" w15:restartNumberingAfterBreak="0">
+    <w:nsid w:val="6837637F"/>
+    <w:multiLevelType w:val="hybridMultilevel"/>
+    <w:tmpl w:val="7916A82E"/>
+    <w:lvl w:ilvl="0" w:tplc="2AFC6852">
+      <w:start w:val="1"/>
+      <w:numFmt w:val="decimal"/>
+      <w:lvlText w:val="%1."/>
+      <w:lvlJc w:val="left"/>
+      <w:pPr>
+        <w:ind w:left="1080" w:hanging="360"/>
+      </w:pPr>
+      <w:rPr>
+        <w:rFonts w:hint="default"/>
+      </w:rPr>
+    </w:lvl>
+    <w:lvl w:ilvl="1" w:tplc="04090019" w:tentative="1">
+      <w:start w:val="1"/>
+      <w:numFmt w:val="lowerLetter"/>
+      <w:lvlText w:val="%2."/>
+      <w:lvlJc w:val="left"/>
+      <w:pPr>
+        <w:ind w:left="1800" w:hanging="360"/>
+      </w:pPr>
+    </w:lvl>
+    <w:lvl w:ilvl="2" w:tplc="0409001B" w:tentative="1">
+      <w:start w:val="1"/>
+      <w:numFmt w:val="lowerRoman"/>
+      <w:lvlText w:val="%3."/>
+      <w:lvlJc w:val="right"/>
+      <w:pPr>
+        <w:ind w:left="2520" w:hanging="180"/>
+      </w:pPr>
+    </w:lvl>
+    <w:lvl w:ilvl="3" w:tplc="0409000F" w:tentative="1">
+      <w:start w:val="1"/>
+      <w:numFmt w:val="decimal"/>
+      <w:lvlText w:val="%4."/>
+      <w:lvlJc w:val="left"/>
+      <w:pPr>
+        <w:ind w:left="3240" w:hanging="360"/>
+      </w:pPr>
+    </w:lvl>
+    <w:lvl w:ilvl="4" w:tplc="04090019" w:tentative="1">
+      <w:start w:val="1"/>
+      <w:numFmt w:val="lowerLetter"/>
+      <w:lvlText w:val="%5."/>
+      <w:lvlJc w:val="left"/>
+      <w:pPr>
+        <w:ind w:left="3960" w:hanging="360"/>
+      </w:pPr>
+    </w:lvl>
+    <w:lvl w:ilvl="5" w:tplc="0409001B" w:tentative="1">
+      <w:start w:val="1"/>
+      <w:numFmt w:val="lowerRoman"/>
+      <w:lvlText w:val="%6."/>
+      <w:lvlJc w:val="right"/>
+      <w:pPr>
+        <w:ind w:left="4680" w:hanging="180"/>
+      </w:pPr>
+    </w:lvl>
+    <w:lvl w:ilvl="6" w:tplc="0409000F" w:tentative="1">
+      <w:start w:val="1"/>
+      <w:numFmt w:val="decimal"/>
+      <w:lvlText w:val="%7."/>
+      <w:lvlJc w:val="left"/>
+      <w:pPr>
+        <w:ind w:left="5400" w:hanging="360"/>
+      </w:pPr>
+    </w:lvl>
+    <w:lvl w:ilvl="7" w:tplc="04090019" w:tentative="1">
+      <w:start w:val="1"/>
+      <w:numFmt w:val="lowerLetter"/>
+      <w:lvlText w:val="%8."/>
+      <w:lvlJc w:val="left"/>
+      <w:pPr>
+        <w:ind w:left="6120" w:hanging="360"/>
+      </w:pPr>
+    </w:lvl>
+    <w:lvl w:ilvl="8" w:tplc="0409001B" w:tentative="1">
+      <w:start w:val="1"/>
+      <w:numFmt w:val="lowerRoman"/>
+      <w:lvlText w:val="%9."/>
+      <w:lvlJc w:val="right"/>
+      <w:pPr>
+        <w:ind w:left="6840" w:hanging="180"/>
+      </w:pPr>
+    </w:lvl>
+  </w:abstractNum>
   <w:num w:numId="1" w16cid:durableId="1679506844">
-    <w:abstractNumId w:val="4"/>
+    <w:abstractNumId w:val="8"/>
   </w:num>
   <w:num w:numId="2" w16cid:durableId="493909458">
-    <w:abstractNumId w:val="1"/>
+    <w:abstractNumId w:val="2"/>
   </w:num>
   <w:num w:numId="3" w16cid:durableId="588544887">
-    <w:abstractNumId w:val="3"/>
+    <w:abstractNumId w:val="5"/>
   </w:num>
   <w:num w:numId="4" w16cid:durableId="1286692733">
     <w:abstractNumId w:val="0"/>
   </w:num>
   <w:num w:numId="5" w16cid:durableId="2071685729">
-    <w:abstractNumId w:val="2"/>
+    <w:abstractNumId w:val="4"/>
+  </w:num>
+  <w:num w:numId="6" w16cid:durableId="1217352336">
+    <w:abstractNumId w:val="9"/>
+  </w:num>
+  <w:num w:numId="7" w16cid:durableId="376512777">
+    <w:abstractNumId w:val="10"/>
+  </w:num>
+  <w:num w:numId="8" w16cid:durableId="1213886301">
+    <w:abstractNumId w:val="1"/>
+  </w:num>
+  <w:num w:numId="9" w16cid:durableId="1482503150">
+    <w:abstractNumId w:val="6"/>
+  </w:num>
+  <w:num w:numId="10" w16cid:durableId="1529758309">
+    <w:abstractNumId w:val="3"/>
+  </w:num>
+  <w:num w:numId="11" w16cid:durableId="748120634">
+    <w:abstractNumId w:val="7"/>
   </w:num>
 </w:numbering>
 </file>

</xml_diff>